<commit_message>
Report pretty much done.
</commit_message>
<xml_diff>
--- a/docs/Checkpoint IV - Report.docx
+++ b/docs/Checkpoint IV - Report.docx
@@ -947,7 +947,7 @@
           <w:lang w:val="en-GB"/>
         </w:rPr>
         <w:drawing>
-          <wp:anchor distT="0" distB="0" distL="114300" distR="114300" simplePos="0" relativeHeight="251634688" behindDoc="0" locked="0" layoutInCell="1" allowOverlap="1" wp14:anchorId="6FD8C4BE" wp14:editId="4E532D1F">
+          <wp:anchor distT="0" distB="0" distL="114300" distR="114300" simplePos="0" relativeHeight="251590656" behindDoc="0" locked="0" layoutInCell="1" allowOverlap="1" wp14:anchorId="6FD8C4BE" wp14:editId="32089111">
             <wp:simplePos x="0" y="0"/>
             <wp:positionH relativeFrom="column">
               <wp:posOffset>4185340</wp:posOffset>
@@ -1036,7 +1036,7 @@
           <w:lang w:val="en-GB"/>
         </w:rPr>
         <w:drawing>
-          <wp:anchor distT="0" distB="0" distL="114300" distR="114300" simplePos="0" relativeHeight="251617280" behindDoc="0" locked="0" layoutInCell="1" allowOverlap="1" wp14:anchorId="6437BBDD" wp14:editId="0C917F55">
+          <wp:anchor distT="0" distB="0" distL="114300" distR="114300" simplePos="0" relativeHeight="251582464" behindDoc="0" locked="0" layoutInCell="1" allowOverlap="1" wp14:anchorId="6437BBDD" wp14:editId="27AAB402">
             <wp:simplePos x="0" y="0"/>
             <wp:positionH relativeFrom="column">
               <wp:posOffset>3727</wp:posOffset>
@@ -1451,10 +1451,7 @@
         <w:jc w:val="both"/>
         <w:outlineLvl w:val="3"/>
         <w:rPr>
-          <w:rFonts w:ascii="Calibri" w:eastAsia="DejaVu Sans Condensed" w:hAnsi="Calibri" w:cs="DejaVu Sans Condensed"/>
-          <w:b/>
-          <w:bCs/>
-          <w:lang w:val="en-GB"/>
+          <w:noProof/>
         </w:rPr>
       </w:pPr>
     </w:p>
@@ -1474,6 +1471,869 @@
           <w:lang w:val="en-GB"/>
         </w:rPr>
       </w:pPr>
+      <w:r>
+        <w:rPr>
+          <w:noProof/>
+        </w:rPr>
+        <w:drawing>
+          <wp:anchor distT="0" distB="0" distL="114300" distR="114300" simplePos="0" relativeHeight="251634688" behindDoc="0" locked="0" layoutInCell="1" allowOverlap="1" wp14:anchorId="72EED164" wp14:editId="0E6B99AF">
+            <wp:simplePos x="0" y="0"/>
+            <wp:positionH relativeFrom="column">
+              <wp:posOffset>2969315</wp:posOffset>
+            </wp:positionH>
+            <wp:positionV relativeFrom="paragraph">
+              <wp:posOffset>5025</wp:posOffset>
+            </wp:positionV>
+            <wp:extent cx="2917825" cy="1608908"/>
+            <wp:effectExtent l="0" t="0" r="0" b="0"/>
+            <wp:wrapNone/>
+            <wp:docPr id="15" name="Picture 15"/>
+            <wp:cNvGraphicFramePr>
+              <a:graphicFrameLocks xmlns:a="http://schemas.openxmlformats.org/drawingml/2006/main" noChangeAspect="1"/>
+            </wp:cNvGraphicFramePr>
+            <a:graphic xmlns:a="http://schemas.openxmlformats.org/drawingml/2006/main">
+              <a:graphicData uri="http://schemas.openxmlformats.org/drawingml/2006/picture">
+                <pic:pic xmlns:pic="http://schemas.openxmlformats.org/drawingml/2006/picture">
+                  <pic:nvPicPr>
+                    <pic:cNvPr id="0" name="Picture 7"/>
+                    <pic:cNvPicPr>
+                      <a:picLocks noChangeAspect="1" noChangeArrowheads="1"/>
+                    </pic:cNvPicPr>
+                  </pic:nvPicPr>
+                  <pic:blipFill rotWithShape="1">
+                    <a:blip r:embed="rId8">
+                      <a:extLst>
+                        <a:ext uri="{28A0092B-C50C-407E-A947-70E740481C1C}">
+                          <a14:useLocalDpi xmlns:a14="http://schemas.microsoft.com/office/drawing/2010/main" val="0"/>
+                        </a:ext>
+                      </a:extLst>
+                    </a:blip>
+                    <a:srcRect r="9426"/>
+                    <a:stretch/>
+                  </pic:blipFill>
+                  <pic:spPr bwMode="auto">
+                    <a:xfrm>
+                      <a:off x="0" y="0"/>
+                      <a:ext cx="2922266" cy="1611357"/>
+                    </a:xfrm>
+                    <a:prstGeom prst="rect">
+                      <a:avLst/>
+                    </a:prstGeom>
+                    <a:noFill/>
+                    <a:ln>
+                      <a:noFill/>
+                    </a:ln>
+                    <a:extLst>
+                      <a:ext uri="{53640926-AAD7-44D8-BBD7-CCE9431645EC}">
+                        <a14:shadowObscured xmlns:a14="http://schemas.microsoft.com/office/drawing/2010/main"/>
+                      </a:ext>
+                    </a:extLst>
+                  </pic:spPr>
+                </pic:pic>
+              </a:graphicData>
+            </a:graphic>
+            <wp14:sizeRelH relativeFrom="margin">
+              <wp14:pctWidth>0</wp14:pctWidth>
+            </wp14:sizeRelH>
+            <wp14:sizeRelV relativeFrom="margin">
+              <wp14:pctHeight>0</wp14:pctHeight>
+            </wp14:sizeRelV>
+          </wp:anchor>
+        </w:drawing>
+      </w:r>
+      <w:r>
+        <w:rPr>
+          <w:noProof/>
+        </w:rPr>
+        <w:drawing>
+          <wp:anchor distT="0" distB="0" distL="114300" distR="114300" simplePos="0" relativeHeight="251667456" behindDoc="0" locked="0" layoutInCell="1" allowOverlap="1" wp14:anchorId="561F3797" wp14:editId="2EB8822F">
+            <wp:simplePos x="0" y="0"/>
+            <wp:positionH relativeFrom="column">
+              <wp:posOffset>3480</wp:posOffset>
+            </wp:positionH>
+            <wp:positionV relativeFrom="paragraph">
+              <wp:posOffset>16482</wp:posOffset>
+            </wp:positionV>
+            <wp:extent cx="2901142" cy="1601731"/>
+            <wp:effectExtent l="0" t="0" r="0" b="0"/>
+            <wp:wrapNone/>
+            <wp:docPr id="16" name="Picture 16"/>
+            <wp:cNvGraphicFramePr>
+              <a:graphicFrameLocks xmlns:a="http://schemas.openxmlformats.org/drawingml/2006/main" noChangeAspect="1"/>
+            </wp:cNvGraphicFramePr>
+            <a:graphic xmlns:a="http://schemas.openxmlformats.org/drawingml/2006/main">
+              <a:graphicData uri="http://schemas.openxmlformats.org/drawingml/2006/picture">
+                <pic:pic xmlns:pic="http://schemas.openxmlformats.org/drawingml/2006/picture">
+                  <pic:nvPicPr>
+                    <pic:cNvPr id="0" name="Picture 8"/>
+                    <pic:cNvPicPr>
+                      <a:picLocks noChangeAspect="1" noChangeArrowheads="1"/>
+                    </pic:cNvPicPr>
+                  </pic:nvPicPr>
+                  <pic:blipFill>
+                    <a:blip r:embed="rId9">
+                      <a:extLst>
+                        <a:ext uri="{28A0092B-C50C-407E-A947-70E740481C1C}">
+                          <a14:useLocalDpi xmlns:a14="http://schemas.microsoft.com/office/drawing/2010/main" val="0"/>
+                        </a:ext>
+                      </a:extLst>
+                    </a:blip>
+                    <a:srcRect/>
+                    <a:stretch>
+                      <a:fillRect/>
+                    </a:stretch>
+                  </pic:blipFill>
+                  <pic:spPr bwMode="auto">
+                    <a:xfrm>
+                      <a:off x="0" y="0"/>
+                      <a:ext cx="2922788" cy="1613682"/>
+                    </a:xfrm>
+                    <a:prstGeom prst="rect">
+                      <a:avLst/>
+                    </a:prstGeom>
+                    <a:noFill/>
+                    <a:ln>
+                      <a:noFill/>
+                    </a:ln>
+                  </pic:spPr>
+                </pic:pic>
+              </a:graphicData>
+            </a:graphic>
+            <wp14:sizeRelH relativeFrom="margin">
+              <wp14:pctWidth>0</wp14:pctWidth>
+            </wp14:sizeRelH>
+            <wp14:sizeRelV relativeFrom="margin">
+              <wp14:pctHeight>0</wp14:pctHeight>
+            </wp14:sizeRelV>
+          </wp:anchor>
+        </w:drawing>
+      </w:r>
+    </w:p>
+    <w:p>
+      <w:pPr>
+        <w:pStyle w:val="ListParagraph"/>
+        <w:keepNext/>
+        <w:widowControl w:val="0"/>
+        <w:suppressAutoHyphens/>
+        <w:spacing w:before="240" w:after="120"/>
+        <w:jc w:val="both"/>
+        <w:outlineLvl w:val="3"/>
+      </w:pPr>
+    </w:p>
+    <w:p>
+      <w:pPr>
+        <w:pStyle w:val="ListParagraph"/>
+        <w:keepNext/>
+        <w:widowControl w:val="0"/>
+        <w:suppressAutoHyphens/>
+        <w:spacing w:before="240" w:after="120"/>
+        <w:jc w:val="both"/>
+        <w:outlineLvl w:val="3"/>
+        <w:rPr>
+          <w:rFonts w:ascii="Calibri" w:eastAsia="DejaVu Sans Condensed" w:hAnsi="Calibri" w:cs="DejaVu Sans Condensed"/>
+          <w:b/>
+          <w:bCs/>
+          <w:lang w:val="en-GB"/>
+        </w:rPr>
+      </w:pPr>
+    </w:p>
+    <w:p>
+      <w:pPr>
+        <w:pStyle w:val="ListParagraph"/>
+        <w:keepNext/>
+        <w:widowControl w:val="0"/>
+        <w:suppressAutoHyphens/>
+        <w:spacing w:before="240" w:after="120"/>
+        <w:jc w:val="both"/>
+        <w:outlineLvl w:val="3"/>
+        <w:rPr>
+          <w:rFonts w:ascii="Calibri" w:eastAsia="DejaVu Sans Condensed" w:hAnsi="Calibri" w:cs="DejaVu Sans Condensed"/>
+          <w:b/>
+          <w:bCs/>
+          <w:lang w:val="en-GB"/>
+        </w:rPr>
+      </w:pPr>
+    </w:p>
+    <w:p>
+      <w:pPr>
+        <w:pStyle w:val="ListParagraph"/>
+        <w:keepNext/>
+        <w:widowControl w:val="0"/>
+        <w:suppressAutoHyphens/>
+        <w:spacing w:before="240" w:after="120"/>
+        <w:jc w:val="both"/>
+        <w:outlineLvl w:val="3"/>
+        <w:rPr>
+          <w:rFonts w:ascii="Calibri" w:eastAsia="DejaVu Sans Condensed" w:hAnsi="Calibri" w:cs="DejaVu Sans Condensed"/>
+          <w:b/>
+          <w:bCs/>
+          <w:lang w:val="en-GB"/>
+        </w:rPr>
+      </w:pPr>
+    </w:p>
+    <w:p>
+      <w:pPr>
+        <w:pStyle w:val="ListParagraph"/>
+        <w:keepNext/>
+        <w:widowControl w:val="0"/>
+        <w:suppressAutoHyphens/>
+        <w:spacing w:before="240" w:after="120"/>
+        <w:jc w:val="both"/>
+        <w:outlineLvl w:val="3"/>
+        <w:rPr>
+          <w:rFonts w:ascii="Calibri" w:eastAsia="DejaVu Sans Condensed" w:hAnsi="Calibri" w:cs="DejaVu Sans Condensed"/>
+          <w:b/>
+          <w:bCs/>
+          <w:lang w:val="en-GB"/>
+        </w:rPr>
+      </w:pPr>
+    </w:p>
+    <w:p>
+      <w:pPr>
+        <w:pStyle w:val="ListParagraph"/>
+        <w:keepNext/>
+        <w:widowControl w:val="0"/>
+        <w:suppressAutoHyphens/>
+        <w:spacing w:before="240" w:after="120"/>
+        <w:jc w:val="both"/>
+        <w:outlineLvl w:val="3"/>
+        <w:rPr>
+          <w:rFonts w:ascii="Calibri" w:eastAsia="DejaVu Sans Condensed" w:hAnsi="Calibri" w:cs="DejaVu Sans Condensed"/>
+          <w:b/>
+          <w:bCs/>
+          <w:lang w:val="en-GB"/>
+        </w:rPr>
+      </w:pPr>
+    </w:p>
+    <w:p>
+      <w:pPr>
+        <w:pStyle w:val="ListParagraph"/>
+        <w:keepNext/>
+        <w:widowControl w:val="0"/>
+        <w:suppressAutoHyphens/>
+        <w:spacing w:before="240" w:after="120"/>
+        <w:jc w:val="both"/>
+        <w:outlineLvl w:val="3"/>
+        <w:rPr>
+          <w:rFonts w:ascii="Calibri" w:eastAsia="DejaVu Sans Condensed" w:hAnsi="Calibri" w:cs="DejaVu Sans Condensed"/>
+          <w:b/>
+          <w:bCs/>
+          <w:lang w:val="en-GB"/>
+        </w:rPr>
+      </w:pPr>
+    </w:p>
+    <w:p>
+      <w:pPr>
+        <w:pStyle w:val="ListParagraph"/>
+        <w:keepNext/>
+        <w:widowControl w:val="0"/>
+        <w:suppressAutoHyphens/>
+        <w:spacing w:before="240" w:after="120"/>
+        <w:jc w:val="both"/>
+        <w:outlineLvl w:val="3"/>
+        <w:rPr>
+          <w:rFonts w:ascii="Calibri" w:eastAsia="DejaVu Sans Condensed" w:hAnsi="Calibri" w:cs="DejaVu Sans Condensed"/>
+          <w:b/>
+          <w:bCs/>
+          <w:lang w:val="en-GB"/>
+        </w:rPr>
+      </w:pPr>
+      <w:r>
+        <w:rPr>
+          <w:noProof/>
+        </w:rPr>
+        <w:drawing>
+          <wp:anchor distT="0" distB="0" distL="114300" distR="114300" simplePos="0" relativeHeight="251691008" behindDoc="0" locked="0" layoutInCell="1" allowOverlap="1" wp14:anchorId="5F418F8B" wp14:editId="75057761">
+            <wp:simplePos x="0" y="0"/>
+            <wp:positionH relativeFrom="column">
+              <wp:posOffset>2969314</wp:posOffset>
+            </wp:positionH>
+            <wp:positionV relativeFrom="paragraph">
+              <wp:posOffset>185392</wp:posOffset>
+            </wp:positionV>
+            <wp:extent cx="2918129" cy="1454121"/>
+            <wp:effectExtent l="0" t="0" r="0" b="0"/>
+            <wp:wrapNone/>
+            <wp:docPr id="17" name="Picture 17"/>
+            <wp:cNvGraphicFramePr>
+              <a:graphicFrameLocks xmlns:a="http://schemas.openxmlformats.org/drawingml/2006/main" noChangeAspect="1"/>
+            </wp:cNvGraphicFramePr>
+            <a:graphic xmlns:a="http://schemas.openxmlformats.org/drawingml/2006/main">
+              <a:graphicData uri="http://schemas.openxmlformats.org/drawingml/2006/picture">
+                <pic:pic xmlns:pic="http://schemas.openxmlformats.org/drawingml/2006/picture">
+                  <pic:nvPicPr>
+                    <pic:cNvPr id="0" name="Picture 9"/>
+                    <pic:cNvPicPr>
+                      <a:picLocks noChangeAspect="1" noChangeArrowheads="1"/>
+                    </pic:cNvPicPr>
+                  </pic:nvPicPr>
+                  <pic:blipFill>
+                    <a:blip r:embed="rId10">
+                      <a:extLst>
+                        <a:ext uri="{28A0092B-C50C-407E-A947-70E740481C1C}">
+                          <a14:useLocalDpi xmlns:a14="http://schemas.microsoft.com/office/drawing/2010/main" val="0"/>
+                        </a:ext>
+                      </a:extLst>
+                    </a:blip>
+                    <a:srcRect/>
+                    <a:stretch>
+                      <a:fillRect/>
+                    </a:stretch>
+                  </pic:blipFill>
+                  <pic:spPr bwMode="auto">
+                    <a:xfrm>
+                      <a:off x="0" y="0"/>
+                      <a:ext cx="2949438" cy="1469723"/>
+                    </a:xfrm>
+                    <a:prstGeom prst="rect">
+                      <a:avLst/>
+                    </a:prstGeom>
+                    <a:noFill/>
+                    <a:ln>
+                      <a:noFill/>
+                    </a:ln>
+                  </pic:spPr>
+                </pic:pic>
+              </a:graphicData>
+            </a:graphic>
+            <wp14:sizeRelH relativeFrom="margin">
+              <wp14:pctWidth>0</wp14:pctWidth>
+            </wp14:sizeRelH>
+            <wp14:sizeRelV relativeFrom="margin">
+              <wp14:pctHeight>0</wp14:pctHeight>
+            </wp14:sizeRelV>
+          </wp:anchor>
+        </w:drawing>
+      </w:r>
+    </w:p>
+    <w:p>
+      <w:pPr>
+        <w:pStyle w:val="ListParagraph"/>
+        <w:keepNext/>
+        <w:widowControl w:val="0"/>
+        <w:suppressAutoHyphens/>
+        <w:spacing w:before="240" w:after="120"/>
+        <w:jc w:val="both"/>
+        <w:outlineLvl w:val="3"/>
+        <w:rPr>
+          <w:rFonts w:ascii="Calibri" w:eastAsia="DejaVu Sans Condensed" w:hAnsi="Calibri" w:cs="DejaVu Sans Condensed"/>
+          <w:b/>
+          <w:bCs/>
+          <w:lang w:val="en-GB"/>
+        </w:rPr>
+      </w:pPr>
+      <w:r>
+        <w:rPr>
+          <w:noProof/>
+        </w:rPr>
+        <w:drawing>
+          <wp:anchor distT="0" distB="0" distL="114300" distR="114300" simplePos="0" relativeHeight="251708416" behindDoc="0" locked="0" layoutInCell="1" allowOverlap="1" wp14:anchorId="6E4717AE" wp14:editId="309EEC1D">
+            <wp:simplePos x="0" y="0"/>
+            <wp:positionH relativeFrom="column">
+              <wp:posOffset>3479</wp:posOffset>
+            </wp:positionH>
+            <wp:positionV relativeFrom="paragraph">
+              <wp:posOffset>11430</wp:posOffset>
+            </wp:positionV>
+            <wp:extent cx="2898229" cy="1447137"/>
+            <wp:effectExtent l="0" t="0" r="0" b="1270"/>
+            <wp:wrapNone/>
+            <wp:docPr id="18" name="Picture 18"/>
+            <wp:cNvGraphicFramePr>
+              <a:graphicFrameLocks xmlns:a="http://schemas.openxmlformats.org/drawingml/2006/main" noChangeAspect="1"/>
+            </wp:cNvGraphicFramePr>
+            <a:graphic xmlns:a="http://schemas.openxmlformats.org/drawingml/2006/main">
+              <a:graphicData uri="http://schemas.openxmlformats.org/drawingml/2006/picture">
+                <pic:pic xmlns:pic="http://schemas.openxmlformats.org/drawingml/2006/picture">
+                  <pic:nvPicPr>
+                    <pic:cNvPr id="0" name="Picture 10"/>
+                    <pic:cNvPicPr>
+                      <a:picLocks noChangeAspect="1" noChangeArrowheads="1"/>
+                    </pic:cNvPicPr>
+                  </pic:nvPicPr>
+                  <pic:blipFill>
+                    <a:blip r:embed="rId11">
+                      <a:extLst>
+                        <a:ext uri="{28A0092B-C50C-407E-A947-70E740481C1C}">
+                          <a14:useLocalDpi xmlns:a14="http://schemas.microsoft.com/office/drawing/2010/main" val="0"/>
+                        </a:ext>
+                      </a:extLst>
+                    </a:blip>
+                    <a:srcRect/>
+                    <a:stretch>
+                      <a:fillRect/>
+                    </a:stretch>
+                  </pic:blipFill>
+                  <pic:spPr bwMode="auto">
+                    <a:xfrm>
+                      <a:off x="0" y="0"/>
+                      <a:ext cx="2923909" cy="1459959"/>
+                    </a:xfrm>
+                    <a:prstGeom prst="rect">
+                      <a:avLst/>
+                    </a:prstGeom>
+                    <a:noFill/>
+                    <a:ln>
+                      <a:noFill/>
+                    </a:ln>
+                  </pic:spPr>
+                </pic:pic>
+              </a:graphicData>
+            </a:graphic>
+            <wp14:sizeRelH relativeFrom="margin">
+              <wp14:pctWidth>0</wp14:pctWidth>
+            </wp14:sizeRelH>
+            <wp14:sizeRelV relativeFrom="margin">
+              <wp14:pctHeight>0</wp14:pctHeight>
+            </wp14:sizeRelV>
+          </wp:anchor>
+        </w:drawing>
+      </w:r>
+    </w:p>
+    <w:p>
+      <w:pPr>
+        <w:pStyle w:val="ListParagraph"/>
+        <w:keepNext/>
+        <w:widowControl w:val="0"/>
+        <w:suppressAutoHyphens/>
+        <w:spacing w:before="240" w:after="120"/>
+        <w:jc w:val="both"/>
+        <w:outlineLvl w:val="3"/>
+        <w:rPr>
+          <w:rFonts w:ascii="Calibri" w:eastAsia="DejaVu Sans Condensed" w:hAnsi="Calibri" w:cs="DejaVu Sans Condensed"/>
+          <w:b/>
+          <w:bCs/>
+          <w:lang w:val="en-GB"/>
+        </w:rPr>
+      </w:pPr>
+    </w:p>
+    <w:p>
+      <w:pPr>
+        <w:pStyle w:val="ListParagraph"/>
+        <w:keepNext/>
+        <w:widowControl w:val="0"/>
+        <w:suppressAutoHyphens/>
+        <w:spacing w:before="240" w:after="120"/>
+        <w:jc w:val="both"/>
+        <w:outlineLvl w:val="3"/>
+        <w:rPr>
+          <w:rFonts w:ascii="Calibri" w:eastAsia="DejaVu Sans Condensed" w:hAnsi="Calibri" w:cs="DejaVu Sans Condensed"/>
+          <w:b/>
+          <w:bCs/>
+          <w:lang w:val="en-GB"/>
+        </w:rPr>
+      </w:pPr>
+    </w:p>
+    <w:p>
+      <w:pPr>
+        <w:pStyle w:val="ListParagraph"/>
+        <w:keepNext/>
+        <w:widowControl w:val="0"/>
+        <w:suppressAutoHyphens/>
+        <w:spacing w:before="240" w:after="120"/>
+        <w:jc w:val="both"/>
+        <w:outlineLvl w:val="3"/>
+        <w:rPr>
+          <w:rFonts w:ascii="Calibri" w:eastAsia="DejaVu Sans Condensed" w:hAnsi="Calibri" w:cs="DejaVu Sans Condensed"/>
+          <w:b/>
+          <w:bCs/>
+          <w:lang w:val="en-GB"/>
+        </w:rPr>
+      </w:pPr>
+    </w:p>
+    <w:p>
+      <w:pPr>
+        <w:pStyle w:val="ListParagraph"/>
+        <w:keepNext/>
+        <w:widowControl w:val="0"/>
+        <w:suppressAutoHyphens/>
+        <w:spacing w:before="240" w:after="120"/>
+        <w:jc w:val="both"/>
+        <w:outlineLvl w:val="3"/>
+        <w:rPr>
+          <w:rFonts w:ascii="Calibri" w:eastAsia="DejaVu Sans Condensed" w:hAnsi="Calibri" w:cs="DejaVu Sans Condensed"/>
+          <w:b/>
+          <w:bCs/>
+          <w:lang w:val="en-GB"/>
+        </w:rPr>
+      </w:pPr>
+    </w:p>
+    <w:p>
+      <w:pPr>
+        <w:pStyle w:val="ListParagraph"/>
+        <w:keepNext/>
+        <w:widowControl w:val="0"/>
+        <w:suppressAutoHyphens/>
+        <w:spacing w:before="240" w:after="120"/>
+        <w:jc w:val="both"/>
+        <w:outlineLvl w:val="3"/>
+        <w:rPr>
+          <w:rFonts w:ascii="Calibri" w:eastAsia="DejaVu Sans Condensed" w:hAnsi="Calibri" w:cs="DejaVu Sans Condensed"/>
+          <w:b/>
+          <w:bCs/>
+          <w:lang w:val="en-GB"/>
+        </w:rPr>
+      </w:pPr>
+    </w:p>
+    <w:p>
+      <w:pPr>
+        <w:pStyle w:val="ListParagraph"/>
+        <w:keepNext/>
+        <w:widowControl w:val="0"/>
+        <w:suppressAutoHyphens/>
+        <w:spacing w:before="240" w:after="120"/>
+        <w:jc w:val="both"/>
+        <w:outlineLvl w:val="3"/>
+        <w:rPr>
+          <w:rFonts w:ascii="Calibri" w:eastAsia="DejaVu Sans Condensed" w:hAnsi="Calibri" w:cs="DejaVu Sans Condensed"/>
+          <w:b/>
+          <w:bCs/>
+          <w:lang w:val="en-GB"/>
+        </w:rPr>
+      </w:pPr>
+    </w:p>
+    <w:p>
+      <w:pPr>
+        <w:pStyle w:val="ListParagraph"/>
+        <w:keepNext/>
+        <w:widowControl w:val="0"/>
+        <w:suppressAutoHyphens/>
+        <w:spacing w:before="240" w:after="120"/>
+        <w:jc w:val="both"/>
+        <w:outlineLvl w:val="3"/>
+        <w:rPr>
+          <w:rFonts w:ascii="Calibri" w:eastAsia="DejaVu Sans Condensed" w:hAnsi="Calibri" w:cs="DejaVu Sans Condensed"/>
+          <w:b/>
+          <w:bCs/>
+          <w:lang w:val="en-GB"/>
+        </w:rPr>
+      </w:pPr>
+    </w:p>
+    <w:p>
+      <w:pPr>
+        <w:pStyle w:val="ListParagraph"/>
+        <w:keepNext/>
+        <w:widowControl w:val="0"/>
+        <w:suppressAutoHyphens/>
+        <w:spacing w:before="240" w:after="120"/>
+        <w:jc w:val="both"/>
+        <w:outlineLvl w:val="3"/>
+        <w:rPr>
+          <w:rFonts w:ascii="Calibri" w:eastAsia="DejaVu Sans Condensed" w:hAnsi="Calibri" w:cs="DejaVu Sans Condensed"/>
+          <w:b/>
+          <w:bCs/>
+          <w:lang w:val="en-GB"/>
+        </w:rPr>
+      </w:pPr>
+      <w:r>
+        <w:rPr>
+          <w:noProof/>
+        </w:rPr>
+        <w:drawing>
+          <wp:anchor distT="0" distB="0" distL="114300" distR="114300" simplePos="0" relativeHeight="251724800" behindDoc="0" locked="0" layoutInCell="1" allowOverlap="1" wp14:anchorId="50D0A813" wp14:editId="2D86CFBE">
+            <wp:simplePos x="0" y="0"/>
+            <wp:positionH relativeFrom="column">
+              <wp:posOffset>2969314</wp:posOffset>
+            </wp:positionH>
+            <wp:positionV relativeFrom="paragraph">
+              <wp:posOffset>6378</wp:posOffset>
+            </wp:positionV>
+            <wp:extent cx="2917825" cy="1451610"/>
+            <wp:effectExtent l="0" t="0" r="0" b="0"/>
+            <wp:wrapNone/>
+            <wp:docPr id="19" name="Picture 19"/>
+            <wp:cNvGraphicFramePr>
+              <a:graphicFrameLocks xmlns:a="http://schemas.openxmlformats.org/drawingml/2006/main" noChangeAspect="1"/>
+            </wp:cNvGraphicFramePr>
+            <a:graphic xmlns:a="http://schemas.openxmlformats.org/drawingml/2006/main">
+              <a:graphicData uri="http://schemas.openxmlformats.org/drawingml/2006/picture">
+                <pic:pic xmlns:pic="http://schemas.openxmlformats.org/drawingml/2006/picture">
+                  <pic:nvPicPr>
+                    <pic:cNvPr id="0" name="Picture 11"/>
+                    <pic:cNvPicPr>
+                      <a:picLocks noChangeAspect="1" noChangeArrowheads="1"/>
+                    </pic:cNvPicPr>
+                  </pic:nvPicPr>
+                  <pic:blipFill rotWithShape="1">
+                    <a:blip r:embed="rId12">
+                      <a:extLst>
+                        <a:ext uri="{28A0092B-C50C-407E-A947-70E740481C1C}">
+                          <a14:useLocalDpi xmlns:a14="http://schemas.microsoft.com/office/drawing/2010/main" val="0"/>
+                        </a:ext>
+                      </a:extLst>
+                    </a:blip>
+                    <a:srcRect r="5394"/>
+                    <a:stretch/>
+                  </pic:blipFill>
+                  <pic:spPr bwMode="auto">
+                    <a:xfrm>
+                      <a:off x="0" y="0"/>
+                      <a:ext cx="2960280" cy="1472731"/>
+                    </a:xfrm>
+                    <a:prstGeom prst="rect">
+                      <a:avLst/>
+                    </a:prstGeom>
+                    <a:noFill/>
+                    <a:ln>
+                      <a:noFill/>
+                    </a:ln>
+                    <a:extLst>
+                      <a:ext uri="{53640926-AAD7-44D8-BBD7-CCE9431645EC}">
+                        <a14:shadowObscured xmlns:a14="http://schemas.microsoft.com/office/drawing/2010/main"/>
+                      </a:ext>
+                    </a:extLst>
+                  </pic:spPr>
+                </pic:pic>
+              </a:graphicData>
+            </a:graphic>
+            <wp14:sizeRelH relativeFrom="margin">
+              <wp14:pctWidth>0</wp14:pctWidth>
+            </wp14:sizeRelH>
+            <wp14:sizeRelV relativeFrom="margin">
+              <wp14:pctHeight>0</wp14:pctHeight>
+            </wp14:sizeRelV>
+          </wp:anchor>
+        </w:drawing>
+      </w:r>
+      <w:r>
+        <w:rPr>
+          <w:noProof/>
+        </w:rPr>
+        <w:drawing>
+          <wp:anchor distT="0" distB="0" distL="114300" distR="114300" simplePos="0" relativeHeight="251738112" behindDoc="0" locked="0" layoutInCell="1" allowOverlap="1" wp14:anchorId="4D5EAF94" wp14:editId="105C4A38">
+            <wp:simplePos x="0" y="0"/>
+            <wp:positionH relativeFrom="column">
+              <wp:posOffset>3479</wp:posOffset>
+            </wp:positionH>
+            <wp:positionV relativeFrom="paragraph">
+              <wp:posOffset>6379</wp:posOffset>
+            </wp:positionV>
+            <wp:extent cx="2900680" cy="1459654"/>
+            <wp:effectExtent l="0" t="0" r="0" b="7620"/>
+            <wp:wrapNone/>
+            <wp:docPr id="20" name="Picture 20"/>
+            <wp:cNvGraphicFramePr>
+              <a:graphicFrameLocks xmlns:a="http://schemas.openxmlformats.org/drawingml/2006/main" noChangeAspect="1"/>
+            </wp:cNvGraphicFramePr>
+            <a:graphic xmlns:a="http://schemas.openxmlformats.org/drawingml/2006/main">
+              <a:graphicData uri="http://schemas.openxmlformats.org/drawingml/2006/picture">
+                <pic:pic xmlns:pic="http://schemas.openxmlformats.org/drawingml/2006/picture">
+                  <pic:nvPicPr>
+                    <pic:cNvPr id="0" name="Picture 12"/>
+                    <pic:cNvPicPr>
+                      <a:picLocks noChangeAspect="1" noChangeArrowheads="1"/>
+                    </pic:cNvPicPr>
+                  </pic:nvPicPr>
+                  <pic:blipFill>
+                    <a:blip r:embed="rId13">
+                      <a:extLst>
+                        <a:ext uri="{28A0092B-C50C-407E-A947-70E740481C1C}">
+                          <a14:useLocalDpi xmlns:a14="http://schemas.microsoft.com/office/drawing/2010/main" val="0"/>
+                        </a:ext>
+                      </a:extLst>
+                    </a:blip>
+                    <a:srcRect/>
+                    <a:stretch>
+                      <a:fillRect/>
+                    </a:stretch>
+                  </pic:blipFill>
+                  <pic:spPr bwMode="auto">
+                    <a:xfrm>
+                      <a:off x="0" y="0"/>
+                      <a:ext cx="2914968" cy="1466844"/>
+                    </a:xfrm>
+                    <a:prstGeom prst="rect">
+                      <a:avLst/>
+                    </a:prstGeom>
+                    <a:noFill/>
+                    <a:ln>
+                      <a:noFill/>
+                    </a:ln>
+                  </pic:spPr>
+                </pic:pic>
+              </a:graphicData>
+            </a:graphic>
+            <wp14:sizeRelH relativeFrom="margin">
+              <wp14:pctWidth>0</wp14:pctWidth>
+            </wp14:sizeRelH>
+            <wp14:sizeRelV relativeFrom="margin">
+              <wp14:pctHeight>0</wp14:pctHeight>
+            </wp14:sizeRelV>
+          </wp:anchor>
+        </w:drawing>
+      </w:r>
+    </w:p>
+    <w:p>
+      <w:pPr>
+        <w:pStyle w:val="ListParagraph"/>
+        <w:keepNext/>
+        <w:widowControl w:val="0"/>
+        <w:suppressAutoHyphens/>
+        <w:spacing w:before="240" w:after="120"/>
+        <w:jc w:val="both"/>
+        <w:outlineLvl w:val="3"/>
+        <w:rPr>
+          <w:rFonts w:ascii="Calibri" w:eastAsia="DejaVu Sans Condensed" w:hAnsi="Calibri" w:cs="DejaVu Sans Condensed"/>
+          <w:b/>
+          <w:bCs/>
+          <w:lang w:val="en-GB"/>
+        </w:rPr>
+      </w:pPr>
+    </w:p>
+    <w:p>
+      <w:pPr>
+        <w:pStyle w:val="ListParagraph"/>
+        <w:keepNext/>
+        <w:widowControl w:val="0"/>
+        <w:suppressAutoHyphens/>
+        <w:spacing w:before="240" w:after="120"/>
+        <w:jc w:val="both"/>
+        <w:outlineLvl w:val="3"/>
+        <w:rPr>
+          <w:rFonts w:ascii="Calibri" w:eastAsia="DejaVu Sans Condensed" w:hAnsi="Calibri" w:cs="DejaVu Sans Condensed"/>
+          <w:b/>
+          <w:bCs/>
+          <w:lang w:val="en-GB"/>
+        </w:rPr>
+      </w:pPr>
+    </w:p>
+    <w:p>
+      <w:pPr>
+        <w:pStyle w:val="ListParagraph"/>
+        <w:keepNext/>
+        <w:widowControl w:val="0"/>
+        <w:suppressAutoHyphens/>
+        <w:spacing w:before="240" w:after="120"/>
+        <w:jc w:val="both"/>
+        <w:outlineLvl w:val="3"/>
+        <w:rPr>
+          <w:rFonts w:ascii="Calibri" w:eastAsia="DejaVu Sans Condensed" w:hAnsi="Calibri" w:cs="DejaVu Sans Condensed"/>
+          <w:b/>
+          <w:bCs/>
+          <w:lang w:val="en-GB"/>
+        </w:rPr>
+      </w:pPr>
+    </w:p>
+    <w:p>
+      <w:pPr>
+        <w:pStyle w:val="ListParagraph"/>
+        <w:keepNext/>
+        <w:widowControl w:val="0"/>
+        <w:suppressAutoHyphens/>
+        <w:spacing w:before="240" w:after="120"/>
+        <w:jc w:val="both"/>
+        <w:outlineLvl w:val="3"/>
+        <w:rPr>
+          <w:rFonts w:ascii="Calibri" w:eastAsia="DejaVu Sans Condensed" w:hAnsi="Calibri" w:cs="DejaVu Sans Condensed"/>
+          <w:b/>
+          <w:bCs/>
+          <w:lang w:val="en-GB"/>
+        </w:rPr>
+      </w:pPr>
+    </w:p>
+    <w:p>
+      <w:pPr>
+        <w:pStyle w:val="ListParagraph"/>
+        <w:keepNext/>
+        <w:widowControl w:val="0"/>
+        <w:suppressAutoHyphens/>
+        <w:spacing w:before="240" w:after="120"/>
+        <w:jc w:val="both"/>
+        <w:outlineLvl w:val="3"/>
+        <w:rPr>
+          <w:rFonts w:ascii="Calibri" w:eastAsia="DejaVu Sans Condensed" w:hAnsi="Calibri" w:cs="DejaVu Sans Condensed"/>
+          <w:b/>
+          <w:bCs/>
+          <w:lang w:val="en-GB"/>
+        </w:rPr>
+      </w:pPr>
+    </w:p>
+    <w:p>
+      <w:pPr>
+        <w:pStyle w:val="ListParagraph"/>
+        <w:keepNext/>
+        <w:widowControl w:val="0"/>
+        <w:suppressAutoHyphens/>
+        <w:spacing w:before="240" w:after="120"/>
+        <w:jc w:val="both"/>
+        <w:outlineLvl w:val="3"/>
+        <w:rPr>
+          <w:rFonts w:ascii="Calibri" w:eastAsia="DejaVu Sans Condensed" w:hAnsi="Calibri" w:cs="DejaVu Sans Condensed"/>
+          <w:b/>
+          <w:bCs/>
+          <w:lang w:val="en-GB"/>
+        </w:rPr>
+      </w:pPr>
+    </w:p>
+    <w:p>
+      <w:pPr>
+        <w:pStyle w:val="ListParagraph"/>
+        <w:keepNext/>
+        <w:widowControl w:val="0"/>
+        <w:suppressAutoHyphens/>
+        <w:spacing w:before="240" w:after="120"/>
+        <w:jc w:val="both"/>
+        <w:outlineLvl w:val="3"/>
+        <w:rPr>
+          <w:rFonts w:ascii="Calibri" w:eastAsia="DejaVu Sans Condensed" w:hAnsi="Calibri" w:cs="DejaVu Sans Condensed"/>
+          <w:b/>
+          <w:bCs/>
+          <w:lang w:val="en-GB"/>
+        </w:rPr>
+      </w:pPr>
+    </w:p>
+    <w:p>
+      <w:pPr>
+        <w:pStyle w:val="ListParagraph"/>
+        <w:keepNext/>
+        <w:widowControl w:val="0"/>
+        <w:suppressAutoHyphens/>
+        <w:spacing w:before="240" w:after="120"/>
+        <w:jc w:val="both"/>
+        <w:outlineLvl w:val="3"/>
+        <w:rPr>
+          <w:rFonts w:ascii="Calibri" w:eastAsia="DejaVu Sans Condensed" w:hAnsi="Calibri" w:cs="DejaVu Sans Condensed"/>
+          <w:b/>
+          <w:bCs/>
+          <w:lang w:val="en-GB"/>
+        </w:rPr>
+      </w:pPr>
+    </w:p>
+    <w:p>
+      <w:pPr>
+        <w:pStyle w:val="ListParagraph"/>
+        <w:keepNext/>
+        <w:widowControl w:val="0"/>
+        <w:suppressAutoHyphens/>
+        <w:spacing w:before="240" w:after="120"/>
+        <w:jc w:val="both"/>
+        <w:outlineLvl w:val="3"/>
+        <w:rPr>
+          <w:rFonts w:ascii="Calibri" w:eastAsia="DejaVu Sans Condensed" w:hAnsi="Calibri" w:cs="DejaVu Sans Condensed"/>
+          <w:b/>
+          <w:bCs/>
+          <w:lang w:val="en-GB"/>
+        </w:rPr>
+      </w:pPr>
+    </w:p>
+    <w:p>
+      <w:pPr>
+        <w:pStyle w:val="ListParagraph"/>
+        <w:keepNext/>
+        <w:widowControl w:val="0"/>
+        <w:suppressAutoHyphens/>
+        <w:spacing w:before="240" w:after="120"/>
+        <w:jc w:val="both"/>
+        <w:outlineLvl w:val="3"/>
+        <w:rPr>
+          <w:rFonts w:ascii="Calibri" w:eastAsia="DejaVu Sans Condensed" w:hAnsi="Calibri" w:cs="DejaVu Sans Condensed"/>
+          <w:b/>
+          <w:bCs/>
+          <w:lang w:val="en-GB"/>
+        </w:rPr>
+      </w:pPr>
+      <w:bookmarkStart w:id="0" w:name="_GoBack"/>
+      <w:bookmarkEnd w:id="0"/>
     </w:p>
     <w:p>
       <w:pPr>
@@ -1502,6 +2362,7 @@
           <w:bCs/>
           <w:lang w:val="en-GB"/>
         </w:rPr>
+        <w:lastRenderedPageBreak/>
         <w:t>Heatmap</w:t>
       </w:r>
       <w:r>
@@ -1623,7 +2484,7 @@
           <w:lang w:val="en-GB"/>
         </w:rPr>
         <w:drawing>
-          <wp:anchor distT="0" distB="0" distL="114300" distR="114300" simplePos="0" relativeHeight="251653120" behindDoc="0" locked="0" layoutInCell="1" allowOverlap="1" wp14:anchorId="0386F871" wp14:editId="044AA09C">
+          <wp:anchor distT="0" distB="0" distL="114300" distR="114300" simplePos="0" relativeHeight="251594752" behindDoc="0" locked="0" layoutInCell="1" allowOverlap="1" wp14:anchorId="0386F871" wp14:editId="72DA9632">
             <wp:simplePos x="0" y="0"/>
             <wp:positionH relativeFrom="column">
               <wp:posOffset>-337820</wp:posOffset>
@@ -1648,7 +2509,7 @@
                     </pic:cNvPicPr>
                   </pic:nvPicPr>
                   <pic:blipFill>
-                    <a:blip r:embed="rId8">
+                    <a:blip r:embed="rId14">
                       <a:extLst>
                         <a:ext uri="{28A0092B-C50C-407E-A947-70E740481C1C}">
                           <a14:useLocalDpi xmlns:a14="http://schemas.microsoft.com/office/drawing/2010/main" val="0"/>
@@ -1690,7 +2551,7 @@
           <w:noProof/>
         </w:rPr>
         <w:drawing>
-          <wp:anchor distT="0" distB="0" distL="114300" distR="114300" simplePos="0" relativeHeight="251671552" behindDoc="0" locked="0" layoutInCell="1" allowOverlap="1" wp14:anchorId="343228AA" wp14:editId="1D7D0C4F">
+          <wp:anchor distT="0" distB="0" distL="114300" distR="114300" simplePos="0" relativeHeight="251598848" behindDoc="0" locked="0" layoutInCell="1" allowOverlap="1" wp14:anchorId="343228AA" wp14:editId="1D7D0C4F">
             <wp:simplePos x="0" y="0"/>
             <wp:positionH relativeFrom="column">
               <wp:posOffset>2714266</wp:posOffset>
@@ -1713,7 +2574,7 @@
                     <pic:cNvPicPr/>
                   </pic:nvPicPr>
                   <pic:blipFill>
-                    <a:blip r:embed="rId9"/>
+                    <a:blip r:embed="rId15"/>
                     <a:stretch>
                       <a:fillRect/>
                     </a:stretch>
@@ -2003,26 +2864,7 @@
           <w:bCs/>
           <w:lang w:val="en-GB"/>
         </w:rPr>
-        <w:t>hundreds of games and thousands of teams), a small scroll bar sits below the chart, showing the entire set of bars in a smaller for</w:t>
-      </w:r>
-      <w:bookmarkStart w:id="0" w:name="_GoBack"/>
-      <w:bookmarkEnd w:id="0"/>
-      <w:r>
-        <w:rPr>
-          <w:rFonts w:ascii="Calibri" w:eastAsia="DejaVu Sans Condensed" w:hAnsi="Calibri" w:cs="DejaVu Sans Condensed"/>
-          <w:bCs/>
-          <w:lang w:val="en-GB"/>
-        </w:rPr>
-        <w:t xml:space="preserve">mat and allowing scrolling through the main </w:t>
-      </w:r>
-      <w:r>
-        <w:rPr>
-          <w:rFonts w:ascii="Calibri" w:eastAsia="DejaVu Sans Condensed" w:hAnsi="Calibri" w:cs="DejaVu Sans Condensed"/>
-          <w:bCs/>
-          <w:lang w:val="en-GB"/>
-        </w:rPr>
-        <w:lastRenderedPageBreak/>
-        <w:t>bar chart.</w:t>
+        <w:t>hundreds of games and thousands of teams), a small scroll bar sits below the chart, showing the entire set of bars in a smaller format and allowing scrolling through the main bar chart.</w:t>
       </w:r>
     </w:p>
     <w:p>
@@ -2091,7 +2933,7 @@
                     </pic:cNvPicPr>
                   </pic:nvPicPr>
                   <pic:blipFill>
-                    <a:blip r:embed="rId10">
+                    <a:blip r:embed="rId16">
                       <a:extLst>
                         <a:ext uri="{28A0092B-C50C-407E-A947-70E740481C1C}">
                           <a14:useLocalDpi xmlns:a14="http://schemas.microsoft.com/office/drawing/2010/main" val="0"/>
@@ -2162,7 +3004,7 @@
                     </pic:cNvPicPr>
                   </pic:nvPicPr>
                   <pic:blipFill>
-                    <a:blip r:embed="rId11">
+                    <a:blip r:embed="rId17">
                       <a:extLst>
                         <a:ext uri="{28A0092B-C50C-407E-A947-70E740481C1C}">
                           <a14:useLocalDpi xmlns:a14="http://schemas.microsoft.com/office/drawing/2010/main" val="0"/>
@@ -2255,7 +3097,7 @@
                     </pic:cNvPicPr>
                   </pic:nvPicPr>
                   <pic:blipFill>
-                    <a:blip r:embed="rId12">
+                    <a:blip r:embed="rId18">
                       <a:extLst>
                         <a:ext uri="{28A0092B-C50C-407E-A947-70E740481C1C}">
                           <a14:useLocalDpi xmlns:a14="http://schemas.microsoft.com/office/drawing/2010/main" val="0"/>
@@ -3833,6 +4675,7 @@
     <w:lsdException w:name="HTML Sample" w:semiHidden="1" w:unhideWhenUsed="1"/>
     <w:lsdException w:name="HTML Typewriter" w:semiHidden="1" w:unhideWhenUsed="1"/>
     <w:lsdException w:name="HTML Variable" w:semiHidden="1" w:unhideWhenUsed="1"/>
+    <w:lsdException w:name="Normal Table" w:semiHidden="1" w:unhideWhenUsed="1"/>
     <w:lsdException w:name="annotation subject" w:semiHidden="1" w:unhideWhenUsed="1"/>
     <w:lsdException w:name="No List" w:semiHidden="1" w:unhideWhenUsed="1"/>
     <w:lsdException w:name="Outline List 1" w:semiHidden="1" w:unhideWhenUsed="1"/>
@@ -3876,8 +4719,10 @@
     <w:lsdException w:name="Table Elegant" w:semiHidden="1" w:unhideWhenUsed="1"/>
     <w:lsdException w:name="Table Professional" w:semiHidden="1" w:unhideWhenUsed="1"/>
     <w:lsdException w:name="Table Subtle 1" w:semiHidden="1" w:unhideWhenUsed="1"/>
+    <w:lsdException w:name="Table Subtle 2" w:semiHidden="1" w:unhideWhenUsed="1"/>
     <w:lsdException w:name="Table Web 1" w:semiHidden="1" w:unhideWhenUsed="1"/>
     <w:lsdException w:name="Table Web 2" w:semiHidden="1" w:unhideWhenUsed="1"/>
+    <w:lsdException w:name="Table Web 3" w:semiHidden="1" w:unhideWhenUsed="1"/>
     <w:lsdException w:name="Balloon Text" w:semiHidden="1" w:unhideWhenUsed="1"/>
     <w:lsdException w:name="Table Theme" w:semiHidden="1" w:unhideWhenUsed="1"/>
     <w:lsdException w:name="Placeholder Text" w:semiHidden="1"/>
@@ -3897,6 +4742,10 @@
     <w:lsdException w:name="Colorful Grid" w:qFormat="1"/>
     <w:lsdException w:name="Light Shading Accent 1" w:qFormat="1"/>
     <w:lsdException w:name="Light List Accent 1"/>
+    <w:lsdException w:name="Light Grid Accent 1"/>
+    <w:lsdException w:name="Medium Shading 1 Accent 1"/>
+    <w:lsdException w:name="Medium Shading 2 Accent 1"/>
+    <w:lsdException w:name="Medium List 1 Accent 1"/>
     <w:lsdException w:name="Revision" w:semiHidden="1"/>
     <w:lsdException w:name="Medium List 2 Accent 1"/>
     <w:lsdException w:name="Medium Grid 1 Accent 1"/>
@@ -3972,7 +4821,10 @@
     <w:lsdException w:name="Medium Grid 1 Accent 6" w:qFormat="1"/>
     <w:lsdException w:name="Medium Grid 2 Accent 6" w:qFormat="1"/>
     <w:lsdException w:name="Medium Grid 3 Accent 6" w:qFormat="1"/>
+    <w:lsdException w:name="Dark List Accent 6"/>
     <w:lsdException w:name="Colorful Shading Accent 6" w:qFormat="1"/>
+    <w:lsdException w:name="Colorful List Accent 6"/>
+    <w:lsdException w:name="Colorful Grid Accent 6"/>
     <w:lsdException w:name="Bibliography" w:semiHidden="1" w:unhideWhenUsed="1"/>
     <w:lsdException w:name="TOC Heading" w:semiHidden="1" w:unhideWhenUsed="1"/>
     <w:lsdException w:name="Grid Table 4" w:uiPriority="49"/>

</xml_diff>

<commit_message>
new video and update report
</commit_message>
<xml_diff>
--- a/docs/Checkpoint IV - Report.docx
+++ b/docs/Checkpoint IV - Report.docx
@@ -1,10 +1,10 @@
 
 <file path=word/document.xml><?xml version="1.0" encoding="utf-8"?>
-<w:document xmlns:wpc="http://schemas.microsoft.com/office/word/2010/wordprocessingCanvas" xmlns:cx="http://schemas.microsoft.com/office/drawing/2014/chartex" xmlns:cx1="http://schemas.microsoft.com/office/drawing/2015/9/8/chartex" xmlns:cx2="http://schemas.microsoft.com/office/drawing/2015/10/21/chartex" xmlns:cx3="http://schemas.microsoft.com/office/drawing/2016/5/9/chartex" xmlns:cx4="http://schemas.microsoft.com/office/drawing/2016/5/10/chartex" xmlns:cx5="http://schemas.microsoft.com/office/drawing/2016/5/11/chartex" xmlns:cx6="http://schemas.microsoft.com/office/drawing/2016/5/12/chartex" xmlns:cx7="http://schemas.microsoft.com/office/drawing/2016/5/13/chartex" xmlns:cx8="http://schemas.microsoft.com/office/drawing/2016/5/14/chartex" xmlns:mc="http://schemas.openxmlformats.org/markup-compatibility/2006" xmlns:aink="http://schemas.microsoft.com/office/drawing/2016/ink" xmlns:am3d="http://schemas.microsoft.com/office/drawing/2017/model3d" xmlns:o="urn:schemas-microsoft-com:office:office" xmlns:r="http://schemas.openxmlformats.org/officeDocument/2006/relationships" xmlns:m="http://schemas.openxmlformats.org/officeDocument/2006/math" xmlns:v="urn:schemas-microsoft-com:vml" xmlns:wp14="http://schemas.microsoft.com/office/word/2010/wordprocessingDrawing" xmlns:wp="http://schemas.openxmlformats.org/drawingml/2006/wordprocessingDrawing" xmlns:w10="urn:schemas-microsoft-com:office:word" xmlns:w="http://schemas.openxmlformats.org/wordprocessingml/2006/main" xmlns:w14="http://schemas.microsoft.com/office/word/2010/wordml" xmlns:w15="http://schemas.microsoft.com/office/word/2012/wordml" xmlns:w16cid="http://schemas.microsoft.com/office/word/2016/wordml/cid" xmlns:w16se="http://schemas.microsoft.com/office/word/2015/wordml/symex" xmlns:wpg="http://schemas.microsoft.com/office/word/2010/wordprocessingGroup" xmlns:wpi="http://schemas.microsoft.com/office/word/2010/wordprocessingInk" xmlns:wne="http://schemas.microsoft.com/office/word/2006/wordml" xmlns:wps="http://schemas.microsoft.com/office/word/2010/wordprocessingShape" mc:Ignorable="w14 w15 w16se w16cid wp14">
+<w:document xmlns:wpc="http://schemas.microsoft.com/office/word/2010/wordprocessingCanvas" xmlns:cx="http://schemas.microsoft.com/office/drawing/2014/chartex" xmlns:mc="http://schemas.openxmlformats.org/markup-compatibility/2006" xmlns:o="urn:schemas-microsoft-com:office:office" xmlns:r="http://schemas.openxmlformats.org/officeDocument/2006/relationships" xmlns:m="http://schemas.openxmlformats.org/officeDocument/2006/math" xmlns:v="urn:schemas-microsoft-com:vml" xmlns:wp14="http://schemas.microsoft.com/office/word/2010/wordprocessingDrawing" xmlns:wp="http://schemas.openxmlformats.org/drawingml/2006/wordprocessingDrawing" xmlns:w10="urn:schemas-microsoft-com:office:word" xmlns:w="http://schemas.openxmlformats.org/wordprocessingml/2006/main" xmlns:w14="http://schemas.microsoft.com/office/word/2010/wordml" xmlns:w15="http://schemas.microsoft.com/office/word/2012/wordml" xmlns:w16se="http://schemas.microsoft.com/office/word/2015/wordml/symex" xmlns:wpg="http://schemas.microsoft.com/office/word/2010/wordprocessingGroup" xmlns:wpi="http://schemas.microsoft.com/office/word/2010/wordprocessingInk" xmlns:wne="http://schemas.microsoft.com/office/word/2006/wordml" xmlns:wps="http://schemas.microsoft.com/office/word/2010/wordprocessingShape" mc:Ignorable="w14 w15 w16se wp14">
   <w:body>
     <w:p>
       <w:pPr>
-        <w:pStyle w:val="Heading1"/>
+        <w:pStyle w:val="Ttulo1"/>
         <w:jc w:val="center"/>
         <w:rPr>
           <w:rFonts w:ascii="Arial" w:eastAsia="DejaVu Sans Condensed" w:hAnsi="Arial"/>
@@ -27,7 +27,7 @@
     </w:p>
     <w:p>
       <w:pPr>
-        <w:pStyle w:val="Heading1"/>
+        <w:pStyle w:val="Ttulo1"/>
         <w:spacing w:before="0"/>
         <w:jc w:val="center"/>
         <w:rPr>
@@ -106,7 +106,7 @@
     </w:p>
     <w:p>
       <w:pPr>
-        <w:pStyle w:val="ListParagraph"/>
+        <w:pStyle w:val="PargrafodaLista"/>
         <w:keepNext/>
         <w:widowControl w:val="0"/>
         <w:numPr>
@@ -150,22 +150,21 @@
       <w:r>
         <w:rPr>
           <w:noProof/>
-          <w:highlight w:val="yellow"/>
-          <w:lang w:val="en-GB"/>
+          <w:lang w:val="pt-BR" w:eastAsia="pt-BR"/>
         </w:rPr>
         <w:drawing>
-          <wp:anchor distT="0" distB="0" distL="114300" distR="114300" simplePos="0" relativeHeight="251598848" behindDoc="0" locked="0" layoutInCell="1" allowOverlap="1" wp14:anchorId="21253C41" wp14:editId="562C4A44">
+          <wp:anchor distT="0" distB="0" distL="114300" distR="114300" simplePos="0" relativeHeight="251688448" behindDoc="0" locked="0" layoutInCell="1" allowOverlap="1" wp14:anchorId="133E7850" wp14:editId="5FC0E919">
             <wp:simplePos x="0" y="0"/>
             <wp:positionH relativeFrom="column">
-              <wp:posOffset>2540</wp:posOffset>
+              <wp:posOffset>3810</wp:posOffset>
             </wp:positionH>
             <wp:positionV relativeFrom="paragraph">
-              <wp:posOffset>41910</wp:posOffset>
+              <wp:posOffset>77470</wp:posOffset>
             </wp:positionV>
-            <wp:extent cx="6106795" cy="3212465"/>
-            <wp:effectExtent l="0" t="0" r="8255" b="6985"/>
+            <wp:extent cx="6116320" cy="3141345"/>
+            <wp:effectExtent l="0" t="0" r="0" b="1905"/>
             <wp:wrapNone/>
-            <wp:docPr id="1" name="Picture 1"/>
+            <wp:docPr id="1" name="Imagem 1"/>
             <wp:cNvGraphicFramePr>
               <a:graphicFrameLocks xmlns:a="http://schemas.openxmlformats.org/drawingml/2006/main" noChangeAspect="1"/>
             </wp:cNvGraphicFramePr>
@@ -173,10 +172,8 @@
               <a:graphicData uri="http://schemas.openxmlformats.org/drawingml/2006/picture">
                 <pic:pic xmlns:pic="http://schemas.openxmlformats.org/drawingml/2006/picture">
                   <pic:nvPicPr>
-                    <pic:cNvPr id="0" name="Picture 1"/>
-                    <pic:cNvPicPr>
-                      <a:picLocks noChangeAspect="1" noChangeArrowheads="1"/>
-                    </pic:cNvPicPr>
+                    <pic:cNvPr id="1" name=""/>
+                    <pic:cNvPicPr/>
                   </pic:nvPicPr>
                   <pic:blipFill>
                     <a:blip r:embed="rId5">
@@ -186,27 +183,28 @@
                         </a:ext>
                       </a:extLst>
                     </a:blip>
-                    <a:srcRect/>
                     <a:stretch>
                       <a:fillRect/>
                     </a:stretch>
                   </pic:blipFill>
-                  <pic:spPr bwMode="auto">
+                  <pic:spPr>
                     <a:xfrm>
                       <a:off x="0" y="0"/>
-                      <a:ext cx="6106795" cy="3212465"/>
+                      <a:ext cx="6116320" cy="3141345"/>
                     </a:xfrm>
                     <a:prstGeom prst="rect">
                       <a:avLst/>
                     </a:prstGeom>
-                    <a:noFill/>
-                    <a:ln>
-                      <a:noFill/>
-                    </a:ln>
                   </pic:spPr>
                 </pic:pic>
               </a:graphicData>
             </a:graphic>
+            <wp14:sizeRelH relativeFrom="page">
+              <wp14:pctWidth>0</wp14:pctWidth>
+            </wp14:sizeRelH>
+            <wp14:sizeRelV relativeFrom="page">
+              <wp14:pctHeight>0</wp14:pctHeight>
+            </wp14:sizeRelV>
           </wp:anchor>
         </w:drawing>
       </w:r>
@@ -393,8 +391,28 @@
           <w:bCs/>
           <w:lang w:val="en-GB"/>
         </w:rPr>
-        <w:t xml:space="preserve"> map, a heatmap, a scatter plot and a bar chart.</w:t>
-      </w:r>
+        <w:t xml:space="preserve"> map, a </w:t>
+      </w:r>
+      <w:proofErr w:type="spellStart"/>
+      <w:r>
+        <w:rPr>
+          <w:rFonts w:ascii="Calibri" w:eastAsia="DejaVu Sans Condensed" w:hAnsi="Calibri" w:cs="DejaVu Sans Condensed"/>
+          <w:bCs/>
+          <w:lang w:val="en-GB"/>
+        </w:rPr>
+        <w:t>heatmap</w:t>
+      </w:r>
+      <w:proofErr w:type="spellEnd"/>
+      <w:r>
+        <w:rPr>
+          <w:rFonts w:ascii="Calibri" w:eastAsia="DejaVu Sans Condensed" w:hAnsi="Calibri" w:cs="DejaVu Sans Condensed"/>
+          <w:bCs/>
+          <w:lang w:val="en-GB"/>
+        </w:rPr>
+        <w:t>, a scatter plot and a bar chart.</w:t>
+      </w:r>
+      <w:bookmarkStart w:id="0" w:name="_GoBack"/>
+      <w:bookmarkEnd w:id="0"/>
     </w:p>
     <w:p>
       <w:pPr>
@@ -445,25 +463,7 @@
           <w:bCs/>
           <w:lang w:val="en-GB"/>
         </w:rPr>
-        <w:t xml:space="preserve"> displays the earnings or the </w:t>
-      </w:r>
-      <w:proofErr w:type="gramStart"/>
-      <w:r>
-        <w:rPr>
-          <w:rFonts w:ascii="Calibri" w:eastAsia="DejaVu Sans Condensed" w:hAnsi="Calibri" w:cs="DejaVu Sans Condensed"/>
-          <w:bCs/>
-          <w:lang w:val="en-GB"/>
-        </w:rPr>
-        <w:t>amount</w:t>
-      </w:r>
-      <w:proofErr w:type="gramEnd"/>
-      <w:r>
-        <w:rPr>
-          <w:rFonts w:ascii="Calibri" w:eastAsia="DejaVu Sans Condensed" w:hAnsi="Calibri" w:cs="DejaVu Sans Condensed"/>
-          <w:bCs/>
-          <w:lang w:val="en-GB"/>
-        </w:rPr>
-        <w:t xml:space="preserve"> of players for each country, depending on what is selected.</w:t>
+        <w:t xml:space="preserve"> displays the earnings or the amount of players for each country, depending on what is selected.</w:t>
       </w:r>
     </w:p>
     <w:p>
@@ -561,25 +561,7 @@
           <w:bCs/>
           <w:lang w:val="en-GB"/>
         </w:rPr>
-        <w:t xml:space="preserve"> displays the </w:t>
-      </w:r>
-      <w:proofErr w:type="gramStart"/>
-      <w:r>
-        <w:rPr>
-          <w:rFonts w:ascii="Calibri" w:eastAsia="DejaVu Sans Condensed" w:hAnsi="Calibri" w:cs="DejaVu Sans Condensed"/>
-          <w:bCs/>
-          <w:lang w:val="en-GB"/>
-        </w:rPr>
-        <w:t>amount</w:t>
-      </w:r>
-      <w:proofErr w:type="gramEnd"/>
-      <w:r>
-        <w:rPr>
-          <w:rFonts w:ascii="Calibri" w:eastAsia="DejaVu Sans Condensed" w:hAnsi="Calibri" w:cs="DejaVu Sans Condensed"/>
-          <w:bCs/>
-          <w:lang w:val="en-GB"/>
-        </w:rPr>
-        <w:t xml:space="preserve"> of tournaments played in each month of a year.</w:t>
+        <w:t xml:space="preserve"> displays the amount of tournaments played in each month of a year.</w:t>
       </w:r>
     </w:p>
     <w:p>
@@ -688,7 +670,7 @@
     </w:p>
     <w:p>
       <w:pPr>
-        <w:pStyle w:val="ListParagraph"/>
+        <w:pStyle w:val="PargrafodaLista"/>
         <w:keepNext/>
         <w:widowControl w:val="0"/>
         <w:numPr>
@@ -801,25 +783,7 @@
           <w:bCs/>
           <w:lang w:val="en-GB"/>
         </w:rPr>
-        <w:t xml:space="preserve">.  If the “Show players” button is pressed, the map changes to display the </w:t>
-      </w:r>
-      <w:proofErr w:type="gramStart"/>
-      <w:r>
-        <w:rPr>
-          <w:rFonts w:ascii="Calibri" w:eastAsia="DejaVu Sans Condensed" w:hAnsi="Calibri" w:cs="DejaVu Sans Condensed"/>
-          <w:bCs/>
-          <w:lang w:val="en-GB"/>
-        </w:rPr>
-        <w:t>amount</w:t>
-      </w:r>
-      <w:proofErr w:type="gramEnd"/>
-      <w:r>
-        <w:rPr>
-          <w:rFonts w:ascii="Calibri" w:eastAsia="DejaVu Sans Condensed" w:hAnsi="Calibri" w:cs="DejaVu Sans Condensed"/>
-          <w:bCs/>
-          <w:lang w:val="en-GB"/>
-        </w:rPr>
-        <w:t xml:space="preserve"> of players on a linear </w:t>
+        <w:t xml:space="preserve">.  If the “Show players” button is pressed, the map changes to display the amount of players on a linear </w:t>
       </w:r>
       <w:proofErr w:type="spellStart"/>
       <w:r>
@@ -876,7 +840,7 @@
     </w:p>
     <w:p>
       <w:pPr>
-        <w:pStyle w:val="ListParagraph"/>
+        <w:pStyle w:val="PargrafodaLista"/>
         <w:keepNext/>
         <w:widowControl w:val="0"/>
         <w:suppressAutoHyphens/>
@@ -926,7 +890,7 @@
     </w:p>
     <w:p>
       <w:pPr>
-        <w:pStyle w:val="ListParagraph"/>
+        <w:pStyle w:val="PargrafodaLista"/>
         <w:keepNext/>
         <w:widowControl w:val="0"/>
         <w:suppressAutoHyphens/>
@@ -944,10 +908,10 @@
           <w:rFonts w:ascii="Calibri" w:eastAsia="DejaVu Sans Condensed" w:hAnsi="Calibri" w:cs="DejaVu Sans Condensed"/>
           <w:bCs/>
           <w:noProof/>
-          <w:lang w:val="en-GB"/>
+          <w:lang w:val="pt-BR" w:eastAsia="pt-BR"/>
         </w:rPr>
         <w:drawing>
-          <wp:anchor distT="0" distB="0" distL="114300" distR="114300" simplePos="0" relativeHeight="251590656" behindDoc="0" locked="0" layoutInCell="1" allowOverlap="1" wp14:anchorId="6FD8C4BE" wp14:editId="32089111">
+          <wp:anchor distT="0" distB="0" distL="114300" distR="114300" simplePos="0" relativeHeight="251634688" behindDoc="0" locked="0" layoutInCell="1" allowOverlap="1" wp14:anchorId="6FD8C4BE" wp14:editId="3AB82829">
             <wp:simplePos x="0" y="0"/>
             <wp:positionH relativeFrom="column">
               <wp:posOffset>4185340</wp:posOffset>
@@ -1015,7 +979,7 @@
     </w:p>
     <w:p>
       <w:pPr>
-        <w:pStyle w:val="ListParagraph"/>
+        <w:pStyle w:val="PargrafodaLista"/>
         <w:keepNext/>
         <w:widowControl w:val="0"/>
         <w:suppressAutoHyphens/>
@@ -1033,10 +997,10 @@
           <w:rFonts w:ascii="Calibri" w:eastAsia="DejaVu Sans Condensed" w:hAnsi="Calibri" w:cs="DejaVu Sans Condensed"/>
           <w:bCs/>
           <w:noProof/>
-          <w:lang w:val="en-GB"/>
+          <w:lang w:val="pt-BR" w:eastAsia="pt-BR"/>
         </w:rPr>
         <w:drawing>
-          <wp:anchor distT="0" distB="0" distL="114300" distR="114300" simplePos="0" relativeHeight="251582464" behindDoc="0" locked="0" layoutInCell="1" allowOverlap="1" wp14:anchorId="6437BBDD" wp14:editId="27AAB402">
+          <wp:anchor distT="0" distB="0" distL="114300" distR="114300" simplePos="0" relativeHeight="251630592" behindDoc="0" locked="0" layoutInCell="1" allowOverlap="1" wp14:anchorId="6437BBDD" wp14:editId="187576F5">
             <wp:simplePos x="0" y="0"/>
             <wp:positionH relativeFrom="column">
               <wp:posOffset>3727</wp:posOffset>
@@ -1104,55 +1068,55 @@
     </w:p>
     <w:p>
       <w:pPr>
-        <w:pStyle w:val="ListParagraph"/>
-        <w:keepNext/>
-        <w:widowControl w:val="0"/>
-        <w:suppressAutoHyphens/>
-        <w:spacing w:before="240" w:after="120"/>
-        <w:jc w:val="both"/>
-        <w:outlineLvl w:val="3"/>
-        <w:rPr>
-          <w:rFonts w:ascii="Calibri" w:eastAsia="DejaVu Sans Condensed" w:hAnsi="Calibri" w:cs="DejaVu Sans Condensed"/>
-          <w:bCs/>
-          <w:lang w:val="en-GB"/>
-        </w:rPr>
-      </w:pPr>
-    </w:p>
-    <w:p>
-      <w:pPr>
-        <w:pStyle w:val="ListParagraph"/>
-        <w:keepNext/>
-        <w:widowControl w:val="0"/>
-        <w:suppressAutoHyphens/>
-        <w:spacing w:before="240" w:after="120"/>
-        <w:jc w:val="both"/>
-        <w:outlineLvl w:val="3"/>
-        <w:rPr>
-          <w:rFonts w:ascii="Calibri" w:eastAsia="DejaVu Sans Condensed" w:hAnsi="Calibri" w:cs="DejaVu Sans Condensed"/>
-          <w:bCs/>
-          <w:lang w:val="en-GB"/>
-        </w:rPr>
-      </w:pPr>
-    </w:p>
-    <w:p>
-      <w:pPr>
-        <w:pStyle w:val="ListParagraph"/>
-        <w:keepNext/>
-        <w:widowControl w:val="0"/>
-        <w:suppressAutoHyphens/>
-        <w:spacing w:before="240" w:after="120"/>
-        <w:jc w:val="both"/>
-        <w:outlineLvl w:val="3"/>
-        <w:rPr>
-          <w:rFonts w:ascii="Calibri" w:eastAsia="DejaVu Sans Condensed" w:hAnsi="Calibri" w:cs="DejaVu Sans Condensed"/>
-          <w:bCs/>
-          <w:lang w:val="en-GB"/>
-        </w:rPr>
-      </w:pPr>
-    </w:p>
-    <w:p>
-      <w:pPr>
-        <w:pStyle w:val="ListParagraph"/>
+        <w:pStyle w:val="PargrafodaLista"/>
+        <w:keepNext/>
+        <w:widowControl w:val="0"/>
+        <w:suppressAutoHyphens/>
+        <w:spacing w:before="240" w:after="120"/>
+        <w:jc w:val="both"/>
+        <w:outlineLvl w:val="3"/>
+        <w:rPr>
+          <w:rFonts w:ascii="Calibri" w:eastAsia="DejaVu Sans Condensed" w:hAnsi="Calibri" w:cs="DejaVu Sans Condensed"/>
+          <w:bCs/>
+          <w:lang w:val="en-GB"/>
+        </w:rPr>
+      </w:pPr>
+    </w:p>
+    <w:p>
+      <w:pPr>
+        <w:pStyle w:val="PargrafodaLista"/>
+        <w:keepNext/>
+        <w:widowControl w:val="0"/>
+        <w:suppressAutoHyphens/>
+        <w:spacing w:before="240" w:after="120"/>
+        <w:jc w:val="both"/>
+        <w:outlineLvl w:val="3"/>
+        <w:rPr>
+          <w:rFonts w:ascii="Calibri" w:eastAsia="DejaVu Sans Condensed" w:hAnsi="Calibri" w:cs="DejaVu Sans Condensed"/>
+          <w:bCs/>
+          <w:lang w:val="en-GB"/>
+        </w:rPr>
+      </w:pPr>
+    </w:p>
+    <w:p>
+      <w:pPr>
+        <w:pStyle w:val="PargrafodaLista"/>
+        <w:keepNext/>
+        <w:widowControl w:val="0"/>
+        <w:suppressAutoHyphens/>
+        <w:spacing w:before="240" w:after="120"/>
+        <w:jc w:val="both"/>
+        <w:outlineLvl w:val="3"/>
+        <w:rPr>
+          <w:rFonts w:ascii="Calibri" w:eastAsia="DejaVu Sans Condensed" w:hAnsi="Calibri" w:cs="DejaVu Sans Condensed"/>
+          <w:bCs/>
+          <w:lang w:val="en-GB"/>
+        </w:rPr>
+      </w:pPr>
+    </w:p>
+    <w:p>
+      <w:pPr>
+        <w:pStyle w:val="PargrafodaLista"/>
         <w:keepNext/>
         <w:widowControl w:val="0"/>
         <w:suppressAutoHyphens/>
@@ -1169,118 +1133,118 @@
     </w:p>
     <w:p>
       <w:pPr>
-        <w:pStyle w:val="ListParagraph"/>
-        <w:keepNext/>
-        <w:widowControl w:val="0"/>
-        <w:suppressAutoHyphens/>
-        <w:spacing w:before="240" w:after="120"/>
-        <w:jc w:val="both"/>
-        <w:outlineLvl w:val="3"/>
-        <w:rPr>
-          <w:rFonts w:ascii="Calibri" w:eastAsia="DejaVu Sans Condensed" w:hAnsi="Calibri" w:cs="DejaVu Sans Condensed"/>
-          <w:bCs/>
-          <w:lang w:val="en-GB"/>
-        </w:rPr>
-      </w:pPr>
-    </w:p>
-    <w:p>
-      <w:pPr>
-        <w:pStyle w:val="ListParagraph"/>
-        <w:keepNext/>
-        <w:widowControl w:val="0"/>
-        <w:suppressAutoHyphens/>
-        <w:spacing w:before="240" w:after="120"/>
-        <w:jc w:val="both"/>
-        <w:outlineLvl w:val="3"/>
-        <w:rPr>
-          <w:rFonts w:ascii="Calibri" w:eastAsia="DejaVu Sans Condensed" w:hAnsi="Calibri" w:cs="DejaVu Sans Condensed"/>
-          <w:bCs/>
-          <w:lang w:val="en-GB"/>
-        </w:rPr>
-      </w:pPr>
-    </w:p>
-    <w:p>
-      <w:pPr>
-        <w:pStyle w:val="ListParagraph"/>
-        <w:keepNext/>
-        <w:widowControl w:val="0"/>
-        <w:suppressAutoHyphens/>
-        <w:spacing w:before="240" w:after="120"/>
-        <w:jc w:val="both"/>
-        <w:outlineLvl w:val="3"/>
-        <w:rPr>
-          <w:rFonts w:ascii="Calibri" w:eastAsia="DejaVu Sans Condensed" w:hAnsi="Calibri" w:cs="DejaVu Sans Condensed"/>
-          <w:bCs/>
-          <w:lang w:val="en-GB"/>
-        </w:rPr>
-      </w:pPr>
-    </w:p>
-    <w:p>
-      <w:pPr>
-        <w:keepNext/>
-        <w:widowControl w:val="0"/>
-        <w:suppressAutoHyphens/>
-        <w:spacing w:before="240" w:after="120"/>
-        <w:jc w:val="both"/>
-        <w:outlineLvl w:val="3"/>
-        <w:rPr>
-          <w:rFonts w:ascii="Calibri" w:eastAsia="DejaVu Sans Condensed" w:hAnsi="Calibri" w:cs="DejaVu Sans Condensed"/>
-          <w:b/>
-          <w:bCs/>
-          <w:lang w:val="en-GB"/>
-        </w:rPr>
-      </w:pPr>
-    </w:p>
-    <w:p>
-      <w:pPr>
-        <w:keepNext/>
-        <w:widowControl w:val="0"/>
-        <w:suppressAutoHyphens/>
-        <w:spacing w:before="240" w:after="120"/>
-        <w:jc w:val="both"/>
-        <w:outlineLvl w:val="3"/>
-        <w:rPr>
-          <w:lang w:val="en-GB"/>
-        </w:rPr>
-      </w:pPr>
-    </w:p>
-    <w:p>
-      <w:pPr>
-        <w:pStyle w:val="ListParagraph"/>
-        <w:keepNext/>
-        <w:widowControl w:val="0"/>
-        <w:suppressAutoHyphens/>
-        <w:spacing w:before="240" w:after="120"/>
-        <w:jc w:val="both"/>
-        <w:outlineLvl w:val="3"/>
-        <w:rPr>
-          <w:rFonts w:ascii="Calibri" w:eastAsia="DejaVu Sans Condensed" w:hAnsi="Calibri" w:cs="DejaVu Sans Condensed"/>
-          <w:b/>
-          <w:bCs/>
-          <w:lang w:val="en-GB"/>
-        </w:rPr>
-      </w:pPr>
-    </w:p>
-    <w:p>
-      <w:pPr>
-        <w:pStyle w:val="ListParagraph"/>
-        <w:keepNext/>
-        <w:widowControl w:val="0"/>
-        <w:suppressAutoHyphens/>
-        <w:spacing w:before="240" w:after="120"/>
-        <w:jc w:val="both"/>
-        <w:outlineLvl w:val="3"/>
-        <w:rPr>
-          <w:rFonts w:ascii="Calibri" w:eastAsia="DejaVu Sans Condensed" w:hAnsi="Calibri" w:cs="DejaVu Sans Condensed"/>
-          <w:b/>
-          <w:bCs/>
-          <w:lang w:val="en-GB"/>
-        </w:rPr>
-      </w:pPr>
-    </w:p>
-    <w:p>
-      <w:pPr>
-        <w:pStyle w:val="ListParagraph"/>
+        <w:pStyle w:val="PargrafodaLista"/>
+        <w:keepNext/>
+        <w:widowControl w:val="0"/>
+        <w:suppressAutoHyphens/>
+        <w:spacing w:before="240" w:after="120"/>
+        <w:jc w:val="both"/>
+        <w:outlineLvl w:val="3"/>
+        <w:rPr>
+          <w:rFonts w:ascii="Calibri" w:eastAsia="DejaVu Sans Condensed" w:hAnsi="Calibri" w:cs="DejaVu Sans Condensed"/>
+          <w:bCs/>
+          <w:lang w:val="en-GB"/>
+        </w:rPr>
+      </w:pPr>
+    </w:p>
+    <w:p>
+      <w:pPr>
+        <w:pStyle w:val="PargrafodaLista"/>
+        <w:keepNext/>
+        <w:widowControl w:val="0"/>
+        <w:suppressAutoHyphens/>
+        <w:spacing w:before="240" w:after="120"/>
+        <w:jc w:val="both"/>
+        <w:outlineLvl w:val="3"/>
+        <w:rPr>
+          <w:rFonts w:ascii="Calibri" w:eastAsia="DejaVu Sans Condensed" w:hAnsi="Calibri" w:cs="DejaVu Sans Condensed"/>
+          <w:bCs/>
+          <w:lang w:val="en-GB"/>
+        </w:rPr>
+      </w:pPr>
+    </w:p>
+    <w:p>
+      <w:pPr>
+        <w:pStyle w:val="PargrafodaLista"/>
+        <w:keepNext/>
+        <w:widowControl w:val="0"/>
+        <w:suppressAutoHyphens/>
+        <w:spacing w:before="240" w:after="120"/>
+        <w:jc w:val="both"/>
+        <w:outlineLvl w:val="3"/>
+        <w:rPr>
+          <w:rFonts w:ascii="Calibri" w:eastAsia="DejaVu Sans Condensed" w:hAnsi="Calibri" w:cs="DejaVu Sans Condensed"/>
+          <w:bCs/>
+          <w:lang w:val="en-GB"/>
+        </w:rPr>
+      </w:pPr>
+    </w:p>
+    <w:p>
+      <w:pPr>
+        <w:keepNext/>
+        <w:widowControl w:val="0"/>
+        <w:suppressAutoHyphens/>
+        <w:spacing w:before="240" w:after="120"/>
+        <w:jc w:val="both"/>
+        <w:outlineLvl w:val="3"/>
+        <w:rPr>
+          <w:rFonts w:ascii="Calibri" w:eastAsia="DejaVu Sans Condensed" w:hAnsi="Calibri" w:cs="DejaVu Sans Condensed"/>
+          <w:b/>
+          <w:bCs/>
+          <w:lang w:val="en-GB"/>
+        </w:rPr>
+      </w:pPr>
+    </w:p>
+    <w:p>
+      <w:pPr>
+        <w:keepNext/>
+        <w:widowControl w:val="0"/>
+        <w:suppressAutoHyphens/>
+        <w:spacing w:before="240" w:after="120"/>
+        <w:jc w:val="both"/>
+        <w:outlineLvl w:val="3"/>
+        <w:rPr>
+          <w:lang w:val="en-GB"/>
+        </w:rPr>
+      </w:pPr>
+    </w:p>
+    <w:p>
+      <w:pPr>
+        <w:pStyle w:val="PargrafodaLista"/>
+        <w:keepNext/>
+        <w:widowControl w:val="0"/>
+        <w:suppressAutoHyphens/>
+        <w:spacing w:before="240" w:after="120"/>
+        <w:jc w:val="both"/>
+        <w:outlineLvl w:val="3"/>
+        <w:rPr>
+          <w:rFonts w:ascii="Calibri" w:eastAsia="DejaVu Sans Condensed" w:hAnsi="Calibri" w:cs="DejaVu Sans Condensed"/>
+          <w:b/>
+          <w:bCs/>
+          <w:lang w:val="en-GB"/>
+        </w:rPr>
+      </w:pPr>
+    </w:p>
+    <w:p>
+      <w:pPr>
+        <w:pStyle w:val="PargrafodaLista"/>
+        <w:keepNext/>
+        <w:widowControl w:val="0"/>
+        <w:suppressAutoHyphens/>
+        <w:spacing w:before="240" w:after="120"/>
+        <w:jc w:val="both"/>
+        <w:outlineLvl w:val="3"/>
+        <w:rPr>
+          <w:rFonts w:ascii="Calibri" w:eastAsia="DejaVu Sans Condensed" w:hAnsi="Calibri" w:cs="DejaVu Sans Condensed"/>
+          <w:b/>
+          <w:bCs/>
+          <w:lang w:val="en-GB"/>
+        </w:rPr>
+      </w:pPr>
+    </w:p>
+    <w:p>
+      <w:pPr>
+        <w:pStyle w:val="PargrafodaLista"/>
         <w:keepNext/>
         <w:widowControl w:val="0"/>
         <w:numPr>
@@ -1321,25 +1285,7 @@
           <w:bCs/>
           <w:lang w:val="en-GB"/>
         </w:rPr>
-        <w:t xml:space="preserve"> By default, the scatter plot displays the </w:t>
-      </w:r>
-      <w:proofErr w:type="gramStart"/>
-      <w:r>
-        <w:rPr>
-          <w:rFonts w:ascii="Calibri" w:eastAsia="DejaVu Sans Condensed" w:hAnsi="Calibri" w:cs="DejaVu Sans Condensed"/>
-          <w:bCs/>
-          <w:lang w:val="en-GB"/>
-        </w:rPr>
-        <w:t>amount</w:t>
-      </w:r>
-      <w:proofErr w:type="gramEnd"/>
-      <w:r>
-        <w:rPr>
-          <w:rFonts w:ascii="Calibri" w:eastAsia="DejaVu Sans Condensed" w:hAnsi="Calibri" w:cs="DejaVu Sans Condensed"/>
-          <w:bCs/>
-          <w:lang w:val="en-GB"/>
-        </w:rPr>
-        <w:t xml:space="preserve"> of players on a country on the X axis, and both urban population</w:t>
+        <w:t xml:space="preserve"> By default, the scatter plot displays the amount of players on a country on the X axis, and both urban population</w:t>
       </w:r>
       <w:r>
         <w:rPr>
@@ -1443,7 +1389,7 @@
     </w:p>
     <w:p>
       <w:pPr>
-        <w:pStyle w:val="ListParagraph"/>
+        <w:pStyle w:val="PargrafodaLista"/>
         <w:keepNext/>
         <w:widowControl w:val="0"/>
         <w:suppressAutoHyphens/>
@@ -1457,7 +1403,7 @@
     </w:p>
     <w:p>
       <w:pPr>
-        <w:pStyle w:val="ListParagraph"/>
+        <w:pStyle w:val="PargrafodaLista"/>
         <w:keepNext/>
         <w:widowControl w:val="0"/>
         <w:suppressAutoHyphens/>
@@ -1474,20 +1420,21 @@
       <w:r>
         <w:rPr>
           <w:noProof/>
+          <w:lang w:val="pt-BR" w:eastAsia="pt-BR"/>
         </w:rPr>
         <w:drawing>
-          <wp:anchor distT="0" distB="0" distL="114300" distR="114300" simplePos="0" relativeHeight="251634688" behindDoc="0" locked="0" layoutInCell="1" allowOverlap="1" wp14:anchorId="72EED164" wp14:editId="0E6B99AF">
+          <wp:anchor distT="0" distB="0" distL="114300" distR="114300" simplePos="0" relativeHeight="251684864" behindDoc="0" locked="0" layoutInCell="1" allowOverlap="1" wp14:anchorId="053B4D07" wp14:editId="729A1D7D">
             <wp:simplePos x="0" y="0"/>
             <wp:positionH relativeFrom="column">
-              <wp:posOffset>2969315</wp:posOffset>
+              <wp:posOffset>2956560</wp:posOffset>
             </wp:positionH>
             <wp:positionV relativeFrom="paragraph">
-              <wp:posOffset>5025</wp:posOffset>
+              <wp:posOffset>6350</wp:posOffset>
             </wp:positionV>
-            <wp:extent cx="2917825" cy="1608908"/>
-            <wp:effectExtent l="0" t="0" r="0" b="0"/>
+            <wp:extent cx="2908300" cy="1585545"/>
+            <wp:effectExtent l="0" t="0" r="6350" b="0"/>
             <wp:wrapNone/>
-            <wp:docPr id="15" name="Picture 15"/>
+            <wp:docPr id="13" name="Imagem 13"/>
             <wp:cNvGraphicFramePr>
               <a:graphicFrameLocks xmlns:a="http://schemas.openxmlformats.org/drawingml/2006/main" noChangeAspect="1"/>
             </wp:cNvGraphicFramePr>
@@ -1495,12 +1442,10 @@
               <a:graphicData uri="http://schemas.openxmlformats.org/drawingml/2006/picture">
                 <pic:pic xmlns:pic="http://schemas.openxmlformats.org/drawingml/2006/picture">
                   <pic:nvPicPr>
-                    <pic:cNvPr id="0" name="Picture 7"/>
-                    <pic:cNvPicPr>
-                      <a:picLocks noChangeAspect="1" noChangeArrowheads="1"/>
-                    </pic:cNvPicPr>
+                    <pic:cNvPr id="1" name=""/>
+                    <pic:cNvPicPr/>
                   </pic:nvPicPr>
-                  <pic:blipFill rotWithShape="1">
+                  <pic:blipFill>
                     <a:blip r:embed="rId8">
                       <a:extLst>
                         <a:ext uri="{28A0092B-C50C-407E-A947-70E740481C1C}">
@@ -1508,34 +1453,26 @@
                         </a:ext>
                       </a:extLst>
                     </a:blip>
-                    <a:srcRect r="9426"/>
-                    <a:stretch/>
+                    <a:stretch>
+                      <a:fillRect/>
+                    </a:stretch>
                   </pic:blipFill>
-                  <pic:spPr bwMode="auto">
+                  <pic:spPr>
                     <a:xfrm>
                       <a:off x="0" y="0"/>
-                      <a:ext cx="2922266" cy="1611357"/>
+                      <a:ext cx="2908300" cy="1585545"/>
                     </a:xfrm>
                     <a:prstGeom prst="rect">
                       <a:avLst/>
                     </a:prstGeom>
-                    <a:noFill/>
-                    <a:ln>
-                      <a:noFill/>
-                    </a:ln>
-                    <a:extLst>
-                      <a:ext uri="{53640926-AAD7-44D8-BBD7-CCE9431645EC}">
-                        <a14:shadowObscured xmlns:a14="http://schemas.microsoft.com/office/drawing/2010/main"/>
-                      </a:ext>
-                    </a:extLst>
                   </pic:spPr>
                 </pic:pic>
               </a:graphicData>
             </a:graphic>
-            <wp14:sizeRelH relativeFrom="margin">
+            <wp14:sizeRelH relativeFrom="page">
               <wp14:pctWidth>0</wp14:pctWidth>
             </wp14:sizeRelH>
-            <wp14:sizeRelV relativeFrom="margin">
+            <wp14:sizeRelV relativeFrom="page">
               <wp14:pctHeight>0</wp14:pctHeight>
             </wp14:sizeRelV>
           </wp:anchor>
@@ -1544,20 +1481,21 @@
       <w:r>
         <w:rPr>
           <w:noProof/>
+          <w:lang w:val="pt-BR" w:eastAsia="pt-BR"/>
         </w:rPr>
         <w:drawing>
-          <wp:anchor distT="0" distB="0" distL="114300" distR="114300" simplePos="0" relativeHeight="251667456" behindDoc="0" locked="0" layoutInCell="1" allowOverlap="1" wp14:anchorId="561F3797" wp14:editId="2EB8822F">
+          <wp:anchor distT="0" distB="0" distL="114300" distR="114300" simplePos="0" relativeHeight="251671552" behindDoc="0" locked="0" layoutInCell="1" allowOverlap="1" wp14:anchorId="1754A4AF" wp14:editId="13A0D1F2">
             <wp:simplePos x="0" y="0"/>
             <wp:positionH relativeFrom="column">
-              <wp:posOffset>3480</wp:posOffset>
+              <wp:posOffset>3810</wp:posOffset>
             </wp:positionH>
             <wp:positionV relativeFrom="paragraph">
-              <wp:posOffset>16482</wp:posOffset>
+              <wp:posOffset>6350</wp:posOffset>
             </wp:positionV>
-            <wp:extent cx="2901142" cy="1601731"/>
+            <wp:extent cx="2900680" cy="1585595"/>
             <wp:effectExtent l="0" t="0" r="0" b="0"/>
             <wp:wrapNone/>
-            <wp:docPr id="16" name="Picture 16"/>
+            <wp:docPr id="10" name="Imagem 10"/>
             <wp:cNvGraphicFramePr>
               <a:graphicFrameLocks xmlns:a="http://schemas.openxmlformats.org/drawingml/2006/main" noChangeAspect="1"/>
             </wp:cNvGraphicFramePr>
@@ -1565,10 +1503,8 @@
               <a:graphicData uri="http://schemas.openxmlformats.org/drawingml/2006/picture">
                 <pic:pic xmlns:pic="http://schemas.openxmlformats.org/drawingml/2006/picture">
                   <pic:nvPicPr>
-                    <pic:cNvPr id="0" name="Picture 8"/>
-                    <pic:cNvPicPr>
-                      <a:picLocks noChangeAspect="1" noChangeArrowheads="1"/>
-                    </pic:cNvPicPr>
+                    <pic:cNvPr id="1" name=""/>
+                    <pic:cNvPicPr/>
                   </pic:nvPicPr>
                   <pic:blipFill>
                     <a:blip r:embed="rId9">
@@ -1578,31 +1514,26 @@
                         </a:ext>
                       </a:extLst>
                     </a:blip>
-                    <a:srcRect/>
                     <a:stretch>
                       <a:fillRect/>
                     </a:stretch>
                   </pic:blipFill>
-                  <pic:spPr bwMode="auto">
+                  <pic:spPr>
                     <a:xfrm>
                       <a:off x="0" y="0"/>
-                      <a:ext cx="2922788" cy="1613682"/>
+                      <a:ext cx="2907286" cy="1589206"/>
                     </a:xfrm>
                     <a:prstGeom prst="rect">
                       <a:avLst/>
                     </a:prstGeom>
-                    <a:noFill/>
-                    <a:ln>
-                      <a:noFill/>
-                    </a:ln>
                   </pic:spPr>
                 </pic:pic>
               </a:graphicData>
             </a:graphic>
-            <wp14:sizeRelH relativeFrom="margin">
+            <wp14:sizeRelH relativeFrom="page">
               <wp14:pctWidth>0</wp14:pctWidth>
             </wp14:sizeRelH>
-            <wp14:sizeRelV relativeFrom="margin">
+            <wp14:sizeRelV relativeFrom="page">
               <wp14:pctHeight>0</wp14:pctHeight>
             </wp14:sizeRelV>
           </wp:anchor>
@@ -1611,120 +1542,120 @@
     </w:p>
     <w:p>
       <w:pPr>
-        <w:pStyle w:val="ListParagraph"/>
-        <w:keepNext/>
-        <w:widowControl w:val="0"/>
-        <w:suppressAutoHyphens/>
-        <w:spacing w:before="240" w:after="120"/>
-        <w:jc w:val="both"/>
-        <w:outlineLvl w:val="3"/>
-      </w:pPr>
-    </w:p>
-    <w:p>
-      <w:pPr>
-        <w:pStyle w:val="ListParagraph"/>
-        <w:keepNext/>
-        <w:widowControl w:val="0"/>
-        <w:suppressAutoHyphens/>
-        <w:spacing w:before="240" w:after="120"/>
-        <w:jc w:val="both"/>
-        <w:outlineLvl w:val="3"/>
-        <w:rPr>
-          <w:rFonts w:ascii="Calibri" w:eastAsia="DejaVu Sans Condensed" w:hAnsi="Calibri" w:cs="DejaVu Sans Condensed"/>
-          <w:b/>
-          <w:bCs/>
-          <w:lang w:val="en-GB"/>
-        </w:rPr>
-      </w:pPr>
-    </w:p>
-    <w:p>
-      <w:pPr>
-        <w:pStyle w:val="ListParagraph"/>
-        <w:keepNext/>
-        <w:widowControl w:val="0"/>
-        <w:suppressAutoHyphens/>
-        <w:spacing w:before="240" w:after="120"/>
-        <w:jc w:val="both"/>
-        <w:outlineLvl w:val="3"/>
-        <w:rPr>
-          <w:rFonts w:ascii="Calibri" w:eastAsia="DejaVu Sans Condensed" w:hAnsi="Calibri" w:cs="DejaVu Sans Condensed"/>
-          <w:b/>
-          <w:bCs/>
-          <w:lang w:val="en-GB"/>
-        </w:rPr>
-      </w:pPr>
-    </w:p>
-    <w:p>
-      <w:pPr>
-        <w:pStyle w:val="ListParagraph"/>
-        <w:keepNext/>
-        <w:widowControl w:val="0"/>
-        <w:suppressAutoHyphens/>
-        <w:spacing w:before="240" w:after="120"/>
-        <w:jc w:val="both"/>
-        <w:outlineLvl w:val="3"/>
-        <w:rPr>
-          <w:rFonts w:ascii="Calibri" w:eastAsia="DejaVu Sans Condensed" w:hAnsi="Calibri" w:cs="DejaVu Sans Condensed"/>
-          <w:b/>
-          <w:bCs/>
-          <w:lang w:val="en-GB"/>
-        </w:rPr>
-      </w:pPr>
-    </w:p>
-    <w:p>
-      <w:pPr>
-        <w:pStyle w:val="ListParagraph"/>
-        <w:keepNext/>
-        <w:widowControl w:val="0"/>
-        <w:suppressAutoHyphens/>
-        <w:spacing w:before="240" w:after="120"/>
-        <w:jc w:val="both"/>
-        <w:outlineLvl w:val="3"/>
-        <w:rPr>
-          <w:rFonts w:ascii="Calibri" w:eastAsia="DejaVu Sans Condensed" w:hAnsi="Calibri" w:cs="DejaVu Sans Condensed"/>
-          <w:b/>
-          <w:bCs/>
-          <w:lang w:val="en-GB"/>
-        </w:rPr>
-      </w:pPr>
-    </w:p>
-    <w:p>
-      <w:pPr>
-        <w:pStyle w:val="ListParagraph"/>
-        <w:keepNext/>
-        <w:widowControl w:val="0"/>
-        <w:suppressAutoHyphens/>
-        <w:spacing w:before="240" w:after="120"/>
-        <w:jc w:val="both"/>
-        <w:outlineLvl w:val="3"/>
-        <w:rPr>
-          <w:rFonts w:ascii="Calibri" w:eastAsia="DejaVu Sans Condensed" w:hAnsi="Calibri" w:cs="DejaVu Sans Condensed"/>
-          <w:b/>
-          <w:bCs/>
-          <w:lang w:val="en-GB"/>
-        </w:rPr>
-      </w:pPr>
-    </w:p>
-    <w:p>
-      <w:pPr>
-        <w:pStyle w:val="ListParagraph"/>
-        <w:keepNext/>
-        <w:widowControl w:val="0"/>
-        <w:suppressAutoHyphens/>
-        <w:spacing w:before="240" w:after="120"/>
-        <w:jc w:val="both"/>
-        <w:outlineLvl w:val="3"/>
-        <w:rPr>
-          <w:rFonts w:ascii="Calibri" w:eastAsia="DejaVu Sans Condensed" w:hAnsi="Calibri" w:cs="DejaVu Sans Condensed"/>
-          <w:b/>
-          <w:bCs/>
-          <w:lang w:val="en-GB"/>
-        </w:rPr>
-      </w:pPr>
-    </w:p>
-    <w:p>
-      <w:pPr>
-        <w:pStyle w:val="ListParagraph"/>
+        <w:pStyle w:val="PargrafodaLista"/>
+        <w:keepNext/>
+        <w:widowControl w:val="0"/>
+        <w:suppressAutoHyphens/>
+        <w:spacing w:before="240" w:after="120"/>
+        <w:jc w:val="both"/>
+        <w:outlineLvl w:val="3"/>
+      </w:pPr>
+    </w:p>
+    <w:p>
+      <w:pPr>
+        <w:pStyle w:val="PargrafodaLista"/>
+        <w:keepNext/>
+        <w:widowControl w:val="0"/>
+        <w:suppressAutoHyphens/>
+        <w:spacing w:before="240" w:after="120"/>
+        <w:jc w:val="both"/>
+        <w:outlineLvl w:val="3"/>
+        <w:rPr>
+          <w:rFonts w:ascii="Calibri" w:eastAsia="DejaVu Sans Condensed" w:hAnsi="Calibri" w:cs="DejaVu Sans Condensed"/>
+          <w:b/>
+          <w:bCs/>
+          <w:lang w:val="en-GB"/>
+        </w:rPr>
+      </w:pPr>
+    </w:p>
+    <w:p>
+      <w:pPr>
+        <w:pStyle w:val="PargrafodaLista"/>
+        <w:keepNext/>
+        <w:widowControl w:val="0"/>
+        <w:suppressAutoHyphens/>
+        <w:spacing w:before="240" w:after="120"/>
+        <w:jc w:val="both"/>
+        <w:outlineLvl w:val="3"/>
+        <w:rPr>
+          <w:rFonts w:ascii="Calibri" w:eastAsia="DejaVu Sans Condensed" w:hAnsi="Calibri" w:cs="DejaVu Sans Condensed"/>
+          <w:b/>
+          <w:bCs/>
+          <w:lang w:val="en-GB"/>
+        </w:rPr>
+      </w:pPr>
+    </w:p>
+    <w:p>
+      <w:pPr>
+        <w:pStyle w:val="PargrafodaLista"/>
+        <w:keepNext/>
+        <w:widowControl w:val="0"/>
+        <w:suppressAutoHyphens/>
+        <w:spacing w:before="240" w:after="120"/>
+        <w:jc w:val="both"/>
+        <w:outlineLvl w:val="3"/>
+        <w:rPr>
+          <w:rFonts w:ascii="Calibri" w:eastAsia="DejaVu Sans Condensed" w:hAnsi="Calibri" w:cs="DejaVu Sans Condensed"/>
+          <w:b/>
+          <w:bCs/>
+          <w:lang w:val="en-GB"/>
+        </w:rPr>
+      </w:pPr>
+    </w:p>
+    <w:p>
+      <w:pPr>
+        <w:pStyle w:val="PargrafodaLista"/>
+        <w:keepNext/>
+        <w:widowControl w:val="0"/>
+        <w:suppressAutoHyphens/>
+        <w:spacing w:before="240" w:after="120"/>
+        <w:jc w:val="both"/>
+        <w:outlineLvl w:val="3"/>
+        <w:rPr>
+          <w:rFonts w:ascii="Calibri" w:eastAsia="DejaVu Sans Condensed" w:hAnsi="Calibri" w:cs="DejaVu Sans Condensed"/>
+          <w:b/>
+          <w:bCs/>
+          <w:lang w:val="en-GB"/>
+        </w:rPr>
+      </w:pPr>
+    </w:p>
+    <w:p>
+      <w:pPr>
+        <w:pStyle w:val="PargrafodaLista"/>
+        <w:keepNext/>
+        <w:widowControl w:val="0"/>
+        <w:suppressAutoHyphens/>
+        <w:spacing w:before="240" w:after="120"/>
+        <w:jc w:val="both"/>
+        <w:outlineLvl w:val="3"/>
+        <w:rPr>
+          <w:rFonts w:ascii="Calibri" w:eastAsia="DejaVu Sans Condensed" w:hAnsi="Calibri" w:cs="DejaVu Sans Condensed"/>
+          <w:b/>
+          <w:bCs/>
+          <w:lang w:val="en-GB"/>
+        </w:rPr>
+      </w:pPr>
+    </w:p>
+    <w:p>
+      <w:pPr>
+        <w:pStyle w:val="PargrafodaLista"/>
+        <w:keepNext/>
+        <w:widowControl w:val="0"/>
+        <w:suppressAutoHyphens/>
+        <w:spacing w:before="240" w:after="120"/>
+        <w:jc w:val="both"/>
+        <w:outlineLvl w:val="3"/>
+        <w:rPr>
+          <w:rFonts w:ascii="Calibri" w:eastAsia="DejaVu Sans Condensed" w:hAnsi="Calibri" w:cs="DejaVu Sans Condensed"/>
+          <w:b/>
+          <w:bCs/>
+          <w:lang w:val="en-GB"/>
+        </w:rPr>
+      </w:pPr>
+    </w:p>
+    <w:p>
+      <w:pPr>
+        <w:pStyle w:val="PargrafodaLista"/>
         <w:keepNext/>
         <w:widowControl w:val="0"/>
         <w:suppressAutoHyphens/>
@@ -1741,20 +1672,21 @@
       <w:r>
         <w:rPr>
           <w:noProof/>
+          <w:lang w:val="pt-BR" w:eastAsia="pt-BR"/>
         </w:rPr>
         <w:drawing>
-          <wp:anchor distT="0" distB="0" distL="114300" distR="114300" simplePos="0" relativeHeight="251691008" behindDoc="0" locked="0" layoutInCell="1" allowOverlap="1" wp14:anchorId="5F418F8B" wp14:editId="75057761">
+          <wp:anchor distT="0" distB="0" distL="114300" distR="114300" simplePos="0" relativeHeight="251661312" behindDoc="0" locked="0" layoutInCell="1" allowOverlap="1" wp14:anchorId="094866B6" wp14:editId="4F0A5B70">
             <wp:simplePos x="0" y="0"/>
             <wp:positionH relativeFrom="column">
-              <wp:posOffset>2969314</wp:posOffset>
+              <wp:posOffset>3810</wp:posOffset>
             </wp:positionH>
             <wp:positionV relativeFrom="paragraph">
-              <wp:posOffset>185392</wp:posOffset>
+              <wp:posOffset>135255</wp:posOffset>
             </wp:positionV>
-            <wp:extent cx="2918129" cy="1454121"/>
+            <wp:extent cx="2900680" cy="1510030"/>
             <wp:effectExtent l="0" t="0" r="0" b="0"/>
             <wp:wrapNone/>
-            <wp:docPr id="17" name="Picture 17"/>
+            <wp:docPr id="9" name="Imagem 9"/>
             <wp:cNvGraphicFramePr>
               <a:graphicFrameLocks xmlns:a="http://schemas.openxmlformats.org/drawingml/2006/main" noChangeAspect="1"/>
             </wp:cNvGraphicFramePr>
@@ -1762,10 +1694,8 @@
               <a:graphicData uri="http://schemas.openxmlformats.org/drawingml/2006/picture">
                 <pic:pic xmlns:pic="http://schemas.openxmlformats.org/drawingml/2006/picture">
                   <pic:nvPicPr>
-                    <pic:cNvPr id="0" name="Picture 9"/>
-                    <pic:cNvPicPr>
-                      <a:picLocks noChangeAspect="1" noChangeArrowheads="1"/>
-                    </pic:cNvPicPr>
+                    <pic:cNvPr id="1" name=""/>
+                    <pic:cNvPicPr/>
                   </pic:nvPicPr>
                   <pic:blipFill>
                     <a:blip r:embed="rId10">
@@ -1775,70 +1705,49 @@
                         </a:ext>
                       </a:extLst>
                     </a:blip>
-                    <a:srcRect/>
                     <a:stretch>
                       <a:fillRect/>
                     </a:stretch>
                   </pic:blipFill>
-                  <pic:spPr bwMode="auto">
+                  <pic:spPr>
                     <a:xfrm>
                       <a:off x="0" y="0"/>
-                      <a:ext cx="2949438" cy="1469723"/>
+                      <a:ext cx="2917158" cy="1518608"/>
                     </a:xfrm>
                     <a:prstGeom prst="rect">
                       <a:avLst/>
                     </a:prstGeom>
-                    <a:noFill/>
-                    <a:ln>
-                      <a:noFill/>
-                    </a:ln>
                   </pic:spPr>
                 </pic:pic>
               </a:graphicData>
             </a:graphic>
-            <wp14:sizeRelH relativeFrom="margin">
+            <wp14:sizeRelH relativeFrom="page">
               <wp14:pctWidth>0</wp14:pctWidth>
             </wp14:sizeRelH>
-            <wp14:sizeRelV relativeFrom="margin">
+            <wp14:sizeRelV relativeFrom="page">
               <wp14:pctHeight>0</wp14:pctHeight>
             </wp14:sizeRelV>
           </wp:anchor>
         </w:drawing>
       </w:r>
-    </w:p>
-    <w:p>
-      <w:pPr>
-        <w:pStyle w:val="ListParagraph"/>
-        <w:keepNext/>
-        <w:widowControl w:val="0"/>
-        <w:suppressAutoHyphens/>
-        <w:spacing w:before="240" w:after="120"/>
-        <w:jc w:val="both"/>
-        <w:outlineLvl w:val="3"/>
-        <w:rPr>
-          <w:rFonts w:ascii="Calibri" w:eastAsia="DejaVu Sans Condensed" w:hAnsi="Calibri" w:cs="DejaVu Sans Condensed"/>
-          <w:b/>
-          <w:bCs/>
-          <w:lang w:val="en-GB"/>
-        </w:rPr>
-      </w:pPr>
       <w:r>
         <w:rPr>
           <w:noProof/>
+          <w:lang w:val="pt-BR" w:eastAsia="pt-BR"/>
         </w:rPr>
         <w:drawing>
-          <wp:anchor distT="0" distB="0" distL="114300" distR="114300" simplePos="0" relativeHeight="251708416" behindDoc="0" locked="0" layoutInCell="1" allowOverlap="1" wp14:anchorId="6E4717AE" wp14:editId="309EEC1D">
+          <wp:anchor distT="0" distB="0" distL="114300" distR="114300" simplePos="0" relativeHeight="251680768" behindDoc="0" locked="0" layoutInCell="1" allowOverlap="1" wp14:anchorId="0F34F9E0" wp14:editId="60F2274A">
             <wp:simplePos x="0" y="0"/>
             <wp:positionH relativeFrom="column">
-              <wp:posOffset>3479</wp:posOffset>
+              <wp:posOffset>2956560</wp:posOffset>
             </wp:positionH>
             <wp:positionV relativeFrom="paragraph">
-              <wp:posOffset>11430</wp:posOffset>
+              <wp:posOffset>132715</wp:posOffset>
             </wp:positionV>
-            <wp:extent cx="2898229" cy="1447137"/>
-            <wp:effectExtent l="0" t="0" r="0" b="1270"/>
+            <wp:extent cx="2917825" cy="1514123"/>
+            <wp:effectExtent l="0" t="0" r="0" b="0"/>
             <wp:wrapNone/>
-            <wp:docPr id="18" name="Picture 18"/>
+            <wp:docPr id="12" name="Imagem 12"/>
             <wp:cNvGraphicFramePr>
               <a:graphicFrameLocks xmlns:a="http://schemas.openxmlformats.org/drawingml/2006/main" noChangeAspect="1"/>
             </wp:cNvGraphicFramePr>
@@ -1846,10 +1755,8 @@
               <a:graphicData uri="http://schemas.openxmlformats.org/drawingml/2006/picture">
                 <pic:pic xmlns:pic="http://schemas.openxmlformats.org/drawingml/2006/picture">
                   <pic:nvPicPr>
-                    <pic:cNvPr id="0" name="Picture 10"/>
-                    <pic:cNvPicPr>
-                      <a:picLocks noChangeAspect="1" noChangeArrowheads="1"/>
-                    </pic:cNvPicPr>
+                    <pic:cNvPr id="1" name=""/>
+                    <pic:cNvPicPr/>
                   </pic:nvPicPr>
                   <pic:blipFill>
                     <a:blip r:embed="rId11">
@@ -1859,31 +1766,26 @@
                         </a:ext>
                       </a:extLst>
                     </a:blip>
-                    <a:srcRect/>
                     <a:stretch>
                       <a:fillRect/>
                     </a:stretch>
                   </pic:blipFill>
-                  <pic:spPr bwMode="auto">
+                  <pic:spPr>
                     <a:xfrm>
                       <a:off x="0" y="0"/>
-                      <a:ext cx="2923909" cy="1459959"/>
+                      <a:ext cx="2917825" cy="1514123"/>
                     </a:xfrm>
                     <a:prstGeom prst="rect">
                       <a:avLst/>
                     </a:prstGeom>
-                    <a:noFill/>
-                    <a:ln>
-                      <a:noFill/>
-                    </a:ln>
                   </pic:spPr>
                 </pic:pic>
               </a:graphicData>
             </a:graphic>
-            <wp14:sizeRelH relativeFrom="margin">
+            <wp14:sizeRelH relativeFrom="page">
               <wp14:pctWidth>0</wp14:pctWidth>
             </wp14:sizeRelH>
-            <wp14:sizeRelV relativeFrom="margin">
+            <wp14:sizeRelV relativeFrom="page">
               <wp14:pctHeight>0</wp14:pctHeight>
             </wp14:sizeRelV>
           </wp:anchor>
@@ -1892,126 +1794,143 @@
     </w:p>
     <w:p>
       <w:pPr>
-        <w:pStyle w:val="ListParagraph"/>
-        <w:keepNext/>
-        <w:widowControl w:val="0"/>
-        <w:suppressAutoHyphens/>
-        <w:spacing w:before="240" w:after="120"/>
-        <w:jc w:val="both"/>
-        <w:outlineLvl w:val="3"/>
-        <w:rPr>
-          <w:rFonts w:ascii="Calibri" w:eastAsia="DejaVu Sans Condensed" w:hAnsi="Calibri" w:cs="DejaVu Sans Condensed"/>
-          <w:b/>
-          <w:bCs/>
-          <w:lang w:val="en-GB"/>
-        </w:rPr>
-      </w:pPr>
-    </w:p>
-    <w:p>
-      <w:pPr>
-        <w:pStyle w:val="ListParagraph"/>
-        <w:keepNext/>
-        <w:widowControl w:val="0"/>
-        <w:suppressAutoHyphens/>
-        <w:spacing w:before="240" w:after="120"/>
-        <w:jc w:val="both"/>
-        <w:outlineLvl w:val="3"/>
-        <w:rPr>
-          <w:rFonts w:ascii="Calibri" w:eastAsia="DejaVu Sans Condensed" w:hAnsi="Calibri" w:cs="DejaVu Sans Condensed"/>
-          <w:b/>
-          <w:bCs/>
-          <w:lang w:val="en-GB"/>
-        </w:rPr>
-      </w:pPr>
-    </w:p>
-    <w:p>
-      <w:pPr>
-        <w:pStyle w:val="ListParagraph"/>
-        <w:keepNext/>
-        <w:widowControl w:val="0"/>
-        <w:suppressAutoHyphens/>
-        <w:spacing w:before="240" w:after="120"/>
-        <w:jc w:val="both"/>
-        <w:outlineLvl w:val="3"/>
-        <w:rPr>
-          <w:rFonts w:ascii="Calibri" w:eastAsia="DejaVu Sans Condensed" w:hAnsi="Calibri" w:cs="DejaVu Sans Condensed"/>
-          <w:b/>
-          <w:bCs/>
-          <w:lang w:val="en-GB"/>
-        </w:rPr>
-      </w:pPr>
-    </w:p>
-    <w:p>
-      <w:pPr>
-        <w:pStyle w:val="ListParagraph"/>
-        <w:keepNext/>
-        <w:widowControl w:val="0"/>
-        <w:suppressAutoHyphens/>
-        <w:spacing w:before="240" w:after="120"/>
-        <w:jc w:val="both"/>
-        <w:outlineLvl w:val="3"/>
-        <w:rPr>
-          <w:rFonts w:ascii="Calibri" w:eastAsia="DejaVu Sans Condensed" w:hAnsi="Calibri" w:cs="DejaVu Sans Condensed"/>
-          <w:b/>
-          <w:bCs/>
-          <w:lang w:val="en-GB"/>
-        </w:rPr>
-      </w:pPr>
-    </w:p>
-    <w:p>
-      <w:pPr>
-        <w:pStyle w:val="ListParagraph"/>
-        <w:keepNext/>
-        <w:widowControl w:val="0"/>
-        <w:suppressAutoHyphens/>
-        <w:spacing w:before="240" w:after="120"/>
-        <w:jc w:val="both"/>
-        <w:outlineLvl w:val="3"/>
-        <w:rPr>
-          <w:rFonts w:ascii="Calibri" w:eastAsia="DejaVu Sans Condensed" w:hAnsi="Calibri" w:cs="DejaVu Sans Condensed"/>
-          <w:b/>
-          <w:bCs/>
-          <w:lang w:val="en-GB"/>
-        </w:rPr>
-      </w:pPr>
-    </w:p>
-    <w:p>
-      <w:pPr>
-        <w:pStyle w:val="ListParagraph"/>
-        <w:keepNext/>
-        <w:widowControl w:val="0"/>
-        <w:suppressAutoHyphens/>
-        <w:spacing w:before="240" w:after="120"/>
-        <w:jc w:val="both"/>
-        <w:outlineLvl w:val="3"/>
-        <w:rPr>
-          <w:rFonts w:ascii="Calibri" w:eastAsia="DejaVu Sans Condensed" w:hAnsi="Calibri" w:cs="DejaVu Sans Condensed"/>
-          <w:b/>
-          <w:bCs/>
-          <w:lang w:val="en-GB"/>
-        </w:rPr>
-      </w:pPr>
-    </w:p>
-    <w:p>
-      <w:pPr>
-        <w:pStyle w:val="ListParagraph"/>
-        <w:keepNext/>
-        <w:widowControl w:val="0"/>
-        <w:suppressAutoHyphens/>
-        <w:spacing w:before="240" w:after="120"/>
-        <w:jc w:val="both"/>
-        <w:outlineLvl w:val="3"/>
-        <w:rPr>
-          <w:rFonts w:ascii="Calibri" w:eastAsia="DejaVu Sans Condensed" w:hAnsi="Calibri" w:cs="DejaVu Sans Condensed"/>
-          <w:b/>
-          <w:bCs/>
-          <w:lang w:val="en-GB"/>
-        </w:rPr>
-      </w:pPr>
-    </w:p>
-    <w:p>
-      <w:pPr>
-        <w:pStyle w:val="ListParagraph"/>
+        <w:pStyle w:val="PargrafodaLista"/>
+        <w:keepNext/>
+        <w:widowControl w:val="0"/>
+        <w:suppressAutoHyphens/>
+        <w:spacing w:before="240" w:after="120"/>
+        <w:jc w:val="both"/>
+        <w:outlineLvl w:val="3"/>
+        <w:rPr>
+          <w:rFonts w:ascii="Calibri" w:eastAsia="DejaVu Sans Condensed" w:hAnsi="Calibri" w:cs="DejaVu Sans Condensed"/>
+          <w:b/>
+          <w:bCs/>
+          <w:lang w:val="en-GB"/>
+        </w:rPr>
+      </w:pPr>
+    </w:p>
+    <w:p>
+      <w:pPr>
+        <w:pStyle w:val="PargrafodaLista"/>
+        <w:keepNext/>
+        <w:widowControl w:val="0"/>
+        <w:suppressAutoHyphens/>
+        <w:spacing w:before="240" w:after="120"/>
+        <w:jc w:val="both"/>
+        <w:outlineLvl w:val="3"/>
+        <w:rPr>
+          <w:rFonts w:ascii="Calibri" w:eastAsia="DejaVu Sans Condensed" w:hAnsi="Calibri" w:cs="DejaVu Sans Condensed"/>
+          <w:b/>
+          <w:bCs/>
+          <w:lang w:val="en-GB"/>
+        </w:rPr>
+      </w:pPr>
+    </w:p>
+    <w:p>
+      <w:pPr>
+        <w:pStyle w:val="PargrafodaLista"/>
+        <w:keepNext/>
+        <w:widowControl w:val="0"/>
+        <w:suppressAutoHyphens/>
+        <w:spacing w:before="240" w:after="120"/>
+        <w:jc w:val="both"/>
+        <w:outlineLvl w:val="3"/>
+        <w:rPr>
+          <w:rFonts w:ascii="Calibri" w:eastAsia="DejaVu Sans Condensed" w:hAnsi="Calibri" w:cs="DejaVu Sans Condensed"/>
+          <w:b/>
+          <w:bCs/>
+          <w:lang w:val="en-GB"/>
+        </w:rPr>
+      </w:pPr>
+    </w:p>
+    <w:p>
+      <w:pPr>
+        <w:pStyle w:val="PargrafodaLista"/>
+        <w:keepNext/>
+        <w:widowControl w:val="0"/>
+        <w:suppressAutoHyphens/>
+        <w:spacing w:before="240" w:after="120"/>
+        <w:jc w:val="both"/>
+        <w:outlineLvl w:val="3"/>
+        <w:rPr>
+          <w:rFonts w:ascii="Calibri" w:eastAsia="DejaVu Sans Condensed" w:hAnsi="Calibri" w:cs="DejaVu Sans Condensed"/>
+          <w:b/>
+          <w:bCs/>
+          <w:lang w:val="en-GB"/>
+        </w:rPr>
+      </w:pPr>
+    </w:p>
+    <w:p>
+      <w:pPr>
+        <w:pStyle w:val="PargrafodaLista"/>
+        <w:keepNext/>
+        <w:widowControl w:val="0"/>
+        <w:suppressAutoHyphens/>
+        <w:spacing w:before="240" w:after="120"/>
+        <w:jc w:val="both"/>
+        <w:outlineLvl w:val="3"/>
+        <w:rPr>
+          <w:rFonts w:ascii="Calibri" w:eastAsia="DejaVu Sans Condensed" w:hAnsi="Calibri" w:cs="DejaVu Sans Condensed"/>
+          <w:b/>
+          <w:bCs/>
+          <w:lang w:val="en-GB"/>
+        </w:rPr>
+      </w:pPr>
+    </w:p>
+    <w:p>
+      <w:pPr>
+        <w:pStyle w:val="PargrafodaLista"/>
+        <w:keepNext/>
+        <w:widowControl w:val="0"/>
+        <w:suppressAutoHyphens/>
+        <w:spacing w:before="240" w:after="120"/>
+        <w:jc w:val="both"/>
+        <w:outlineLvl w:val="3"/>
+        <w:rPr>
+          <w:rFonts w:ascii="Calibri" w:eastAsia="DejaVu Sans Condensed" w:hAnsi="Calibri" w:cs="DejaVu Sans Condensed"/>
+          <w:b/>
+          <w:bCs/>
+          <w:lang w:val="en-GB"/>
+        </w:rPr>
+      </w:pPr>
+    </w:p>
+    <w:p>
+      <w:pPr>
+        <w:pStyle w:val="PargrafodaLista"/>
+        <w:keepNext/>
+        <w:widowControl w:val="0"/>
+        <w:suppressAutoHyphens/>
+        <w:spacing w:before="240" w:after="120"/>
+        <w:jc w:val="both"/>
+        <w:outlineLvl w:val="3"/>
+        <w:rPr>
+          <w:rFonts w:ascii="Calibri" w:eastAsia="DejaVu Sans Condensed" w:hAnsi="Calibri" w:cs="DejaVu Sans Condensed"/>
+          <w:b/>
+          <w:bCs/>
+          <w:lang w:val="en-GB"/>
+        </w:rPr>
+      </w:pPr>
+    </w:p>
+    <w:p>
+      <w:pPr>
+        <w:pStyle w:val="PargrafodaLista"/>
+        <w:keepNext/>
+        <w:widowControl w:val="0"/>
+        <w:suppressAutoHyphens/>
+        <w:spacing w:before="240" w:after="120"/>
+        <w:jc w:val="both"/>
+        <w:outlineLvl w:val="3"/>
+        <w:rPr>
+          <w:rFonts w:ascii="Calibri" w:eastAsia="DejaVu Sans Condensed" w:hAnsi="Calibri" w:cs="DejaVu Sans Condensed"/>
+          <w:b/>
+          <w:bCs/>
+          <w:lang w:val="en-GB"/>
+        </w:rPr>
+      </w:pPr>
+    </w:p>
+    <w:p>
+      <w:pPr>
+        <w:pStyle w:val="PargrafodaLista"/>
         <w:keepNext/>
         <w:widowControl w:val="0"/>
         <w:suppressAutoHyphens/>
@@ -2028,20 +1947,21 @@
       <w:r>
         <w:rPr>
           <w:noProof/>
+          <w:lang w:val="pt-BR" w:eastAsia="pt-BR"/>
         </w:rPr>
         <w:drawing>
-          <wp:anchor distT="0" distB="0" distL="114300" distR="114300" simplePos="0" relativeHeight="251724800" behindDoc="0" locked="0" layoutInCell="1" allowOverlap="1" wp14:anchorId="50D0A813" wp14:editId="2D86CFBE">
+          <wp:anchor distT="0" distB="0" distL="114300" distR="114300" simplePos="0" relativeHeight="251687936" behindDoc="0" locked="0" layoutInCell="1" allowOverlap="1" wp14:anchorId="1C585028" wp14:editId="3C4068B4">
             <wp:simplePos x="0" y="0"/>
             <wp:positionH relativeFrom="column">
-              <wp:posOffset>2969314</wp:posOffset>
+              <wp:posOffset>2966085</wp:posOffset>
             </wp:positionH>
             <wp:positionV relativeFrom="paragraph">
-              <wp:posOffset>6378</wp:posOffset>
+              <wp:posOffset>13335</wp:posOffset>
             </wp:positionV>
-            <wp:extent cx="2917825" cy="1451610"/>
-            <wp:effectExtent l="0" t="0" r="0" b="0"/>
+            <wp:extent cx="2907509" cy="1442085"/>
+            <wp:effectExtent l="0" t="0" r="7620" b="5715"/>
             <wp:wrapNone/>
-            <wp:docPr id="19" name="Picture 19"/>
+            <wp:docPr id="14" name="Imagem 14"/>
             <wp:cNvGraphicFramePr>
               <a:graphicFrameLocks xmlns:a="http://schemas.openxmlformats.org/drawingml/2006/main" noChangeAspect="1"/>
             </wp:cNvGraphicFramePr>
@@ -2049,12 +1969,10 @@
               <a:graphicData uri="http://schemas.openxmlformats.org/drawingml/2006/picture">
                 <pic:pic xmlns:pic="http://schemas.openxmlformats.org/drawingml/2006/picture">
                   <pic:nvPicPr>
-                    <pic:cNvPr id="0" name="Picture 11"/>
-                    <pic:cNvPicPr>
-                      <a:picLocks noChangeAspect="1" noChangeArrowheads="1"/>
-                    </pic:cNvPicPr>
+                    <pic:cNvPr id="1" name=""/>
+                    <pic:cNvPicPr/>
                   </pic:nvPicPr>
-                  <pic:blipFill rotWithShape="1">
+                  <pic:blipFill>
                     <a:blip r:embed="rId12">
                       <a:extLst>
                         <a:ext uri="{28A0092B-C50C-407E-A947-70E740481C1C}">
@@ -2062,34 +1980,26 @@
                         </a:ext>
                       </a:extLst>
                     </a:blip>
-                    <a:srcRect r="5394"/>
-                    <a:stretch/>
+                    <a:stretch>
+                      <a:fillRect/>
+                    </a:stretch>
                   </pic:blipFill>
-                  <pic:spPr bwMode="auto">
+                  <pic:spPr>
                     <a:xfrm>
                       <a:off x="0" y="0"/>
-                      <a:ext cx="2960280" cy="1472731"/>
+                      <a:ext cx="2945472" cy="1460914"/>
                     </a:xfrm>
                     <a:prstGeom prst="rect">
                       <a:avLst/>
                     </a:prstGeom>
-                    <a:noFill/>
-                    <a:ln>
-                      <a:noFill/>
-                    </a:ln>
-                    <a:extLst>
-                      <a:ext uri="{53640926-AAD7-44D8-BBD7-CCE9431645EC}">
-                        <a14:shadowObscured xmlns:a14="http://schemas.microsoft.com/office/drawing/2010/main"/>
-                      </a:ext>
-                    </a:extLst>
                   </pic:spPr>
                 </pic:pic>
               </a:graphicData>
             </a:graphic>
-            <wp14:sizeRelH relativeFrom="margin">
+            <wp14:sizeRelH relativeFrom="page">
               <wp14:pctWidth>0</wp14:pctWidth>
             </wp14:sizeRelH>
-            <wp14:sizeRelV relativeFrom="margin">
+            <wp14:sizeRelV relativeFrom="page">
               <wp14:pctHeight>0</wp14:pctHeight>
             </wp14:sizeRelV>
           </wp:anchor>
@@ -2098,20 +2008,21 @@
       <w:r>
         <w:rPr>
           <w:noProof/>
+          <w:lang w:val="pt-BR" w:eastAsia="pt-BR"/>
         </w:rPr>
         <w:drawing>
-          <wp:anchor distT="0" distB="0" distL="114300" distR="114300" simplePos="0" relativeHeight="251738112" behindDoc="0" locked="0" layoutInCell="1" allowOverlap="1" wp14:anchorId="4D5EAF94" wp14:editId="105C4A38">
+          <wp:anchor distT="0" distB="0" distL="114300" distR="114300" simplePos="0" relativeHeight="251675648" behindDoc="0" locked="0" layoutInCell="1" allowOverlap="1" wp14:anchorId="1A6149CD" wp14:editId="26C36FCE">
             <wp:simplePos x="0" y="0"/>
             <wp:positionH relativeFrom="column">
-              <wp:posOffset>3479</wp:posOffset>
+              <wp:posOffset>13335</wp:posOffset>
             </wp:positionH>
             <wp:positionV relativeFrom="paragraph">
-              <wp:posOffset>6379</wp:posOffset>
+              <wp:posOffset>13335</wp:posOffset>
             </wp:positionV>
-            <wp:extent cx="2900680" cy="1459654"/>
-            <wp:effectExtent l="0" t="0" r="0" b="7620"/>
+            <wp:extent cx="2901950" cy="1442085"/>
+            <wp:effectExtent l="0" t="0" r="0" b="5715"/>
             <wp:wrapNone/>
-            <wp:docPr id="20" name="Picture 20"/>
+            <wp:docPr id="11" name="Imagem 11"/>
             <wp:cNvGraphicFramePr>
               <a:graphicFrameLocks xmlns:a="http://schemas.openxmlformats.org/drawingml/2006/main" noChangeAspect="1"/>
             </wp:cNvGraphicFramePr>
@@ -2119,10 +2030,8 @@
               <a:graphicData uri="http://schemas.openxmlformats.org/drawingml/2006/picture">
                 <pic:pic xmlns:pic="http://schemas.openxmlformats.org/drawingml/2006/picture">
                   <pic:nvPicPr>
-                    <pic:cNvPr id="0" name="Picture 12"/>
-                    <pic:cNvPicPr>
-                      <a:picLocks noChangeAspect="1" noChangeArrowheads="1"/>
-                    </pic:cNvPicPr>
+                    <pic:cNvPr id="1" name=""/>
+                    <pic:cNvPicPr/>
                   </pic:nvPicPr>
                   <pic:blipFill>
                     <a:blip r:embed="rId13">
@@ -2132,31 +2041,26 @@
                         </a:ext>
                       </a:extLst>
                     </a:blip>
-                    <a:srcRect/>
                     <a:stretch>
                       <a:fillRect/>
                     </a:stretch>
                   </pic:blipFill>
-                  <pic:spPr bwMode="auto">
+                  <pic:spPr>
                     <a:xfrm>
                       <a:off x="0" y="0"/>
-                      <a:ext cx="2914968" cy="1466844"/>
+                      <a:ext cx="2910997" cy="1446581"/>
                     </a:xfrm>
                     <a:prstGeom prst="rect">
                       <a:avLst/>
                     </a:prstGeom>
-                    <a:noFill/>
-                    <a:ln>
-                      <a:noFill/>
-                    </a:ln>
                   </pic:spPr>
                 </pic:pic>
               </a:graphicData>
             </a:graphic>
-            <wp14:sizeRelH relativeFrom="margin">
+            <wp14:sizeRelH relativeFrom="page">
               <wp14:pctWidth>0</wp14:pctWidth>
             </wp14:sizeRelH>
-            <wp14:sizeRelV relativeFrom="margin">
+            <wp14:sizeRelV relativeFrom="page">
               <wp14:pctHeight>0</wp14:pctHeight>
             </wp14:sizeRelV>
           </wp:anchor>
@@ -2165,179 +2069,177 @@
     </w:p>
     <w:p>
       <w:pPr>
-        <w:pStyle w:val="ListParagraph"/>
-        <w:keepNext/>
-        <w:widowControl w:val="0"/>
-        <w:suppressAutoHyphens/>
-        <w:spacing w:before="240" w:after="120"/>
-        <w:jc w:val="both"/>
-        <w:outlineLvl w:val="3"/>
-        <w:rPr>
-          <w:rFonts w:ascii="Calibri" w:eastAsia="DejaVu Sans Condensed" w:hAnsi="Calibri" w:cs="DejaVu Sans Condensed"/>
-          <w:b/>
-          <w:bCs/>
-          <w:lang w:val="en-GB"/>
-        </w:rPr>
-      </w:pPr>
-    </w:p>
-    <w:p>
-      <w:pPr>
-        <w:pStyle w:val="ListParagraph"/>
-        <w:keepNext/>
-        <w:widowControl w:val="0"/>
-        <w:suppressAutoHyphens/>
-        <w:spacing w:before="240" w:after="120"/>
-        <w:jc w:val="both"/>
-        <w:outlineLvl w:val="3"/>
-        <w:rPr>
-          <w:rFonts w:ascii="Calibri" w:eastAsia="DejaVu Sans Condensed" w:hAnsi="Calibri" w:cs="DejaVu Sans Condensed"/>
-          <w:b/>
-          <w:bCs/>
-          <w:lang w:val="en-GB"/>
-        </w:rPr>
-      </w:pPr>
-    </w:p>
-    <w:p>
-      <w:pPr>
-        <w:pStyle w:val="ListParagraph"/>
-        <w:keepNext/>
-        <w:widowControl w:val="0"/>
-        <w:suppressAutoHyphens/>
-        <w:spacing w:before="240" w:after="120"/>
-        <w:jc w:val="both"/>
-        <w:outlineLvl w:val="3"/>
-        <w:rPr>
-          <w:rFonts w:ascii="Calibri" w:eastAsia="DejaVu Sans Condensed" w:hAnsi="Calibri" w:cs="DejaVu Sans Condensed"/>
-          <w:b/>
-          <w:bCs/>
-          <w:lang w:val="en-GB"/>
-        </w:rPr>
-      </w:pPr>
-    </w:p>
-    <w:p>
-      <w:pPr>
-        <w:pStyle w:val="ListParagraph"/>
-        <w:keepNext/>
-        <w:widowControl w:val="0"/>
-        <w:suppressAutoHyphens/>
-        <w:spacing w:before="240" w:after="120"/>
-        <w:jc w:val="both"/>
-        <w:outlineLvl w:val="3"/>
-        <w:rPr>
-          <w:rFonts w:ascii="Calibri" w:eastAsia="DejaVu Sans Condensed" w:hAnsi="Calibri" w:cs="DejaVu Sans Condensed"/>
-          <w:b/>
-          <w:bCs/>
-          <w:lang w:val="en-GB"/>
-        </w:rPr>
-      </w:pPr>
-    </w:p>
-    <w:p>
-      <w:pPr>
-        <w:pStyle w:val="ListParagraph"/>
-        <w:keepNext/>
-        <w:widowControl w:val="0"/>
-        <w:suppressAutoHyphens/>
-        <w:spacing w:before="240" w:after="120"/>
-        <w:jc w:val="both"/>
-        <w:outlineLvl w:val="3"/>
-        <w:rPr>
-          <w:rFonts w:ascii="Calibri" w:eastAsia="DejaVu Sans Condensed" w:hAnsi="Calibri" w:cs="DejaVu Sans Condensed"/>
-          <w:b/>
-          <w:bCs/>
-          <w:lang w:val="en-GB"/>
-        </w:rPr>
-      </w:pPr>
-    </w:p>
-    <w:p>
-      <w:pPr>
-        <w:pStyle w:val="ListParagraph"/>
-        <w:keepNext/>
-        <w:widowControl w:val="0"/>
-        <w:suppressAutoHyphens/>
-        <w:spacing w:before="240" w:after="120"/>
-        <w:jc w:val="both"/>
-        <w:outlineLvl w:val="3"/>
-        <w:rPr>
-          <w:rFonts w:ascii="Calibri" w:eastAsia="DejaVu Sans Condensed" w:hAnsi="Calibri" w:cs="DejaVu Sans Condensed"/>
-          <w:b/>
-          <w:bCs/>
-          <w:lang w:val="en-GB"/>
-        </w:rPr>
-      </w:pPr>
-    </w:p>
-    <w:p>
-      <w:pPr>
-        <w:pStyle w:val="ListParagraph"/>
-        <w:keepNext/>
-        <w:widowControl w:val="0"/>
-        <w:suppressAutoHyphens/>
-        <w:spacing w:before="240" w:after="120"/>
-        <w:jc w:val="both"/>
-        <w:outlineLvl w:val="3"/>
-        <w:rPr>
-          <w:rFonts w:ascii="Calibri" w:eastAsia="DejaVu Sans Condensed" w:hAnsi="Calibri" w:cs="DejaVu Sans Condensed"/>
-          <w:b/>
-          <w:bCs/>
-          <w:lang w:val="en-GB"/>
-        </w:rPr>
-      </w:pPr>
-    </w:p>
-    <w:p>
-      <w:pPr>
-        <w:pStyle w:val="ListParagraph"/>
-        <w:keepNext/>
-        <w:widowControl w:val="0"/>
-        <w:suppressAutoHyphens/>
-        <w:spacing w:before="240" w:after="120"/>
-        <w:jc w:val="both"/>
-        <w:outlineLvl w:val="3"/>
-        <w:rPr>
-          <w:rFonts w:ascii="Calibri" w:eastAsia="DejaVu Sans Condensed" w:hAnsi="Calibri" w:cs="DejaVu Sans Condensed"/>
-          <w:b/>
-          <w:bCs/>
-          <w:lang w:val="en-GB"/>
-        </w:rPr>
-      </w:pPr>
-    </w:p>
-    <w:p>
-      <w:pPr>
-        <w:pStyle w:val="ListParagraph"/>
-        <w:keepNext/>
-        <w:widowControl w:val="0"/>
-        <w:suppressAutoHyphens/>
-        <w:spacing w:before="240" w:after="120"/>
-        <w:jc w:val="both"/>
-        <w:outlineLvl w:val="3"/>
-        <w:rPr>
-          <w:rFonts w:ascii="Calibri" w:eastAsia="DejaVu Sans Condensed" w:hAnsi="Calibri" w:cs="DejaVu Sans Condensed"/>
-          <w:b/>
-          <w:bCs/>
-          <w:lang w:val="en-GB"/>
-        </w:rPr>
-      </w:pPr>
-    </w:p>
-    <w:p>
-      <w:pPr>
-        <w:pStyle w:val="ListParagraph"/>
-        <w:keepNext/>
-        <w:widowControl w:val="0"/>
-        <w:suppressAutoHyphens/>
-        <w:spacing w:before="240" w:after="120"/>
-        <w:jc w:val="both"/>
-        <w:outlineLvl w:val="3"/>
-        <w:rPr>
-          <w:rFonts w:ascii="Calibri" w:eastAsia="DejaVu Sans Condensed" w:hAnsi="Calibri" w:cs="DejaVu Sans Condensed"/>
-          <w:b/>
-          <w:bCs/>
-          <w:lang w:val="en-GB"/>
-        </w:rPr>
-      </w:pPr>
-      <w:bookmarkStart w:id="0" w:name="_GoBack"/>
-      <w:bookmarkEnd w:id="0"/>
-    </w:p>
-    <w:p>
-      <w:pPr>
-        <w:pStyle w:val="ListParagraph"/>
+        <w:pStyle w:val="PargrafodaLista"/>
+        <w:keepNext/>
+        <w:widowControl w:val="0"/>
+        <w:suppressAutoHyphens/>
+        <w:spacing w:before="240" w:after="120"/>
+        <w:jc w:val="both"/>
+        <w:outlineLvl w:val="3"/>
+        <w:rPr>
+          <w:rFonts w:ascii="Calibri" w:eastAsia="DejaVu Sans Condensed" w:hAnsi="Calibri" w:cs="DejaVu Sans Condensed"/>
+          <w:b/>
+          <w:bCs/>
+          <w:lang w:val="en-GB"/>
+        </w:rPr>
+      </w:pPr>
+    </w:p>
+    <w:p>
+      <w:pPr>
+        <w:pStyle w:val="PargrafodaLista"/>
+        <w:keepNext/>
+        <w:widowControl w:val="0"/>
+        <w:suppressAutoHyphens/>
+        <w:spacing w:before="240" w:after="120"/>
+        <w:jc w:val="both"/>
+        <w:outlineLvl w:val="3"/>
+        <w:rPr>
+          <w:rFonts w:ascii="Calibri" w:eastAsia="DejaVu Sans Condensed" w:hAnsi="Calibri" w:cs="DejaVu Sans Condensed"/>
+          <w:b/>
+          <w:bCs/>
+          <w:lang w:val="en-GB"/>
+        </w:rPr>
+      </w:pPr>
+    </w:p>
+    <w:p>
+      <w:pPr>
+        <w:pStyle w:val="PargrafodaLista"/>
+        <w:keepNext/>
+        <w:widowControl w:val="0"/>
+        <w:suppressAutoHyphens/>
+        <w:spacing w:before="240" w:after="120"/>
+        <w:jc w:val="both"/>
+        <w:outlineLvl w:val="3"/>
+        <w:rPr>
+          <w:rFonts w:ascii="Calibri" w:eastAsia="DejaVu Sans Condensed" w:hAnsi="Calibri" w:cs="DejaVu Sans Condensed"/>
+          <w:b/>
+          <w:bCs/>
+          <w:lang w:val="en-GB"/>
+        </w:rPr>
+      </w:pPr>
+    </w:p>
+    <w:p>
+      <w:pPr>
+        <w:pStyle w:val="PargrafodaLista"/>
+        <w:keepNext/>
+        <w:widowControl w:val="0"/>
+        <w:suppressAutoHyphens/>
+        <w:spacing w:before="240" w:after="120"/>
+        <w:jc w:val="both"/>
+        <w:outlineLvl w:val="3"/>
+        <w:rPr>
+          <w:rFonts w:ascii="Calibri" w:eastAsia="DejaVu Sans Condensed" w:hAnsi="Calibri" w:cs="DejaVu Sans Condensed"/>
+          <w:b/>
+          <w:bCs/>
+          <w:lang w:val="en-GB"/>
+        </w:rPr>
+      </w:pPr>
+    </w:p>
+    <w:p>
+      <w:pPr>
+        <w:pStyle w:val="PargrafodaLista"/>
+        <w:keepNext/>
+        <w:widowControl w:val="0"/>
+        <w:suppressAutoHyphens/>
+        <w:spacing w:before="240" w:after="120"/>
+        <w:jc w:val="both"/>
+        <w:outlineLvl w:val="3"/>
+        <w:rPr>
+          <w:rFonts w:ascii="Calibri" w:eastAsia="DejaVu Sans Condensed" w:hAnsi="Calibri" w:cs="DejaVu Sans Condensed"/>
+          <w:b/>
+          <w:bCs/>
+          <w:lang w:val="en-GB"/>
+        </w:rPr>
+      </w:pPr>
+    </w:p>
+    <w:p>
+      <w:pPr>
+        <w:pStyle w:val="PargrafodaLista"/>
+        <w:keepNext/>
+        <w:widowControl w:val="0"/>
+        <w:suppressAutoHyphens/>
+        <w:spacing w:before="240" w:after="120"/>
+        <w:jc w:val="both"/>
+        <w:outlineLvl w:val="3"/>
+        <w:rPr>
+          <w:rFonts w:ascii="Calibri" w:eastAsia="DejaVu Sans Condensed" w:hAnsi="Calibri" w:cs="DejaVu Sans Condensed"/>
+          <w:b/>
+          <w:bCs/>
+          <w:lang w:val="en-GB"/>
+        </w:rPr>
+      </w:pPr>
+    </w:p>
+    <w:p>
+      <w:pPr>
+        <w:pStyle w:val="PargrafodaLista"/>
+        <w:keepNext/>
+        <w:widowControl w:val="0"/>
+        <w:suppressAutoHyphens/>
+        <w:spacing w:before="240" w:after="120"/>
+        <w:jc w:val="both"/>
+        <w:outlineLvl w:val="3"/>
+        <w:rPr>
+          <w:rFonts w:ascii="Calibri" w:eastAsia="DejaVu Sans Condensed" w:hAnsi="Calibri" w:cs="DejaVu Sans Condensed"/>
+          <w:b/>
+          <w:bCs/>
+          <w:lang w:val="en-GB"/>
+        </w:rPr>
+      </w:pPr>
+    </w:p>
+    <w:p>
+      <w:pPr>
+        <w:pStyle w:val="PargrafodaLista"/>
+        <w:keepNext/>
+        <w:widowControl w:val="0"/>
+        <w:suppressAutoHyphens/>
+        <w:spacing w:before="240" w:after="120"/>
+        <w:jc w:val="both"/>
+        <w:outlineLvl w:val="3"/>
+        <w:rPr>
+          <w:rFonts w:ascii="Calibri" w:eastAsia="DejaVu Sans Condensed" w:hAnsi="Calibri" w:cs="DejaVu Sans Condensed"/>
+          <w:b/>
+          <w:bCs/>
+          <w:lang w:val="en-GB"/>
+        </w:rPr>
+      </w:pPr>
+    </w:p>
+    <w:p>
+      <w:pPr>
+        <w:pStyle w:val="PargrafodaLista"/>
+        <w:keepNext/>
+        <w:widowControl w:val="0"/>
+        <w:suppressAutoHyphens/>
+        <w:spacing w:before="240" w:after="120"/>
+        <w:jc w:val="both"/>
+        <w:outlineLvl w:val="3"/>
+        <w:rPr>
+          <w:rFonts w:ascii="Calibri" w:eastAsia="DejaVu Sans Condensed" w:hAnsi="Calibri" w:cs="DejaVu Sans Condensed"/>
+          <w:b/>
+          <w:bCs/>
+          <w:lang w:val="en-GB"/>
+        </w:rPr>
+      </w:pPr>
+    </w:p>
+    <w:p>
+      <w:pPr>
+        <w:pStyle w:val="PargrafodaLista"/>
+        <w:keepNext/>
+        <w:widowControl w:val="0"/>
+        <w:suppressAutoHyphens/>
+        <w:spacing w:before="240" w:after="120"/>
+        <w:jc w:val="both"/>
+        <w:outlineLvl w:val="3"/>
+        <w:rPr>
+          <w:rFonts w:ascii="Calibri" w:eastAsia="DejaVu Sans Condensed" w:hAnsi="Calibri" w:cs="DejaVu Sans Condensed"/>
+          <w:b/>
+          <w:bCs/>
+          <w:lang w:val="en-GB"/>
+        </w:rPr>
+      </w:pPr>
+    </w:p>
+    <w:p>
+      <w:pPr>
+        <w:pStyle w:val="PargrafodaLista"/>
         <w:keepNext/>
         <w:widowControl w:val="0"/>
         <w:numPr>
@@ -2379,25 +2281,7 @@
           <w:bCs/>
           <w:lang w:val="en-GB"/>
         </w:rPr>
-        <w:t xml:space="preserve"> the heatmap displays the </w:t>
-      </w:r>
-      <w:proofErr w:type="gramStart"/>
-      <w:r>
-        <w:rPr>
-          <w:rFonts w:ascii="Calibri" w:eastAsia="DejaVu Sans Condensed" w:hAnsi="Calibri" w:cs="DejaVu Sans Condensed"/>
-          <w:bCs/>
-          <w:lang w:val="en-GB"/>
-        </w:rPr>
-        <w:t>amount</w:t>
-      </w:r>
-      <w:proofErr w:type="gramEnd"/>
-      <w:r>
-        <w:rPr>
-          <w:rFonts w:ascii="Calibri" w:eastAsia="DejaVu Sans Condensed" w:hAnsi="Calibri" w:cs="DejaVu Sans Condensed"/>
-          <w:bCs/>
-          <w:lang w:val="en-GB"/>
-        </w:rPr>
-        <w:t xml:space="preserve"> of tournaments that occurred in a specific month (X axis) and year (Y axis), following a logarithmic colour scale ranging from </w:t>
+        <w:t xml:space="preserve"> the heatmap displays the amount of tournaments that occurred in a specific month (X axis) and year (Y axis), following a logarithmic colour scale ranging from </w:t>
       </w:r>
       <w:r>
         <w:rPr>
@@ -2481,10 +2365,10 @@
           <w:b/>
           <w:bCs/>
           <w:noProof/>
-          <w:lang w:val="en-GB"/>
+          <w:lang w:val="pt-BR" w:eastAsia="pt-BR"/>
         </w:rPr>
         <w:drawing>
-          <wp:anchor distT="0" distB="0" distL="114300" distR="114300" simplePos="0" relativeHeight="251594752" behindDoc="0" locked="0" layoutInCell="1" allowOverlap="1" wp14:anchorId="0386F871" wp14:editId="72DA9632">
+          <wp:anchor distT="0" distB="0" distL="114300" distR="114300" simplePos="0" relativeHeight="251653120" behindDoc="0" locked="0" layoutInCell="1" allowOverlap="1" wp14:anchorId="0386F871" wp14:editId="72DA9632">
             <wp:simplePos x="0" y="0"/>
             <wp:positionH relativeFrom="column">
               <wp:posOffset>-337820</wp:posOffset>
@@ -2549,9 +2433,10 @@
       <w:r>
         <w:rPr>
           <w:noProof/>
+          <w:lang w:val="pt-BR" w:eastAsia="pt-BR"/>
         </w:rPr>
         <w:drawing>
-          <wp:anchor distT="0" distB="0" distL="114300" distR="114300" simplePos="0" relativeHeight="251598848" behindDoc="0" locked="0" layoutInCell="1" allowOverlap="1" wp14:anchorId="343228AA" wp14:editId="1D7D0C4F">
+          <wp:anchor distT="0" distB="0" distL="114300" distR="114300" simplePos="0" relativeHeight="251655168" behindDoc="0" locked="0" layoutInCell="1" allowOverlap="1" wp14:anchorId="343228AA" wp14:editId="1D7D0C4F">
             <wp:simplePos x="0" y="0"/>
             <wp:positionH relativeFrom="column">
               <wp:posOffset>2714266</wp:posOffset>
@@ -2699,7 +2584,7 @@
     </w:p>
     <w:p>
       <w:pPr>
-        <w:pStyle w:val="ListParagraph"/>
+        <w:pStyle w:val="PargrafodaLista"/>
         <w:keepNext/>
         <w:widowControl w:val="0"/>
         <w:numPr>
@@ -2830,25 +2715,7 @@
           <w:bCs/>
           <w:lang w:val="en-GB"/>
         </w:rPr>
-        <w:t xml:space="preserve"> for the </w:t>
-      </w:r>
-      <w:proofErr w:type="gramStart"/>
-      <w:r>
-        <w:rPr>
-          <w:rFonts w:ascii="Calibri" w:eastAsia="DejaVu Sans Condensed" w:hAnsi="Calibri" w:cs="DejaVu Sans Condensed"/>
-          <w:bCs/>
-          <w:lang w:val="en-GB"/>
-        </w:rPr>
-        <w:t>aforementioned reason</w:t>
-      </w:r>
-      <w:proofErr w:type="gramEnd"/>
-      <w:r>
-        <w:rPr>
-          <w:rFonts w:ascii="Calibri" w:eastAsia="DejaVu Sans Condensed" w:hAnsi="Calibri" w:cs="DejaVu Sans Condensed"/>
-          <w:bCs/>
-          <w:lang w:val="en-GB"/>
-        </w:rPr>
-        <w:t xml:space="preserve"> (a logarithmic scale could also be used, but it makes bigger values too similar to be visually clear).</w:t>
+        <w:t xml:space="preserve"> for the aforementioned reason (a logarithmic scale could also be used, but it makes bigger values too similar to be visually clear).</w:t>
       </w:r>
       <w:r>
         <w:rPr>
@@ -2869,7 +2736,7 @@
     </w:p>
     <w:p>
       <w:pPr>
-        <w:pStyle w:val="ListParagraph"/>
+        <w:pStyle w:val="PargrafodaLista"/>
         <w:keepNext/>
         <w:widowControl w:val="0"/>
         <w:suppressAutoHyphens/>
@@ -2905,10 +2772,10 @@
           <w:b/>
           <w:bCs/>
           <w:noProof/>
-          <w:lang w:val="en-GB"/>
+          <w:lang w:val="pt-BR" w:eastAsia="pt-BR"/>
         </w:rPr>
         <w:drawing>
-          <wp:anchor distT="0" distB="0" distL="114300" distR="114300" simplePos="0" relativeHeight="251712512" behindDoc="0" locked="0" layoutInCell="1" allowOverlap="1" wp14:anchorId="19A8E948" wp14:editId="12F95119">
+          <wp:anchor distT="0" distB="0" distL="114300" distR="114300" simplePos="0" relativeHeight="251661312" behindDoc="0" locked="0" layoutInCell="1" allowOverlap="1" wp14:anchorId="19A8E948" wp14:editId="12F95119">
             <wp:simplePos x="0" y="0"/>
             <wp:positionH relativeFrom="column">
               <wp:posOffset>3078784</wp:posOffset>
@@ -2976,10 +2843,10 @@
           <w:b/>
           <w:bCs/>
           <w:noProof/>
-          <w:lang w:val="en-GB"/>
+          <w:lang w:val="pt-BR" w:eastAsia="pt-BR"/>
         </w:rPr>
         <w:drawing>
-          <wp:anchor distT="0" distB="0" distL="114300" distR="114300" simplePos="0" relativeHeight="251695104" behindDoc="0" locked="0" layoutInCell="1" allowOverlap="1" wp14:anchorId="2F438F0B" wp14:editId="472438F9">
+          <wp:anchor distT="0" distB="0" distL="114300" distR="114300" simplePos="0" relativeHeight="251659264" behindDoc="0" locked="0" layoutInCell="1" allowOverlap="1" wp14:anchorId="2F438F0B" wp14:editId="472438F9">
             <wp:simplePos x="0" y="0"/>
             <wp:positionH relativeFrom="column">
               <wp:posOffset>-353308</wp:posOffset>
@@ -3069,10 +2936,10 @@
           <w:b/>
           <w:bCs/>
           <w:noProof/>
-          <w:lang w:val="en-GB"/>
+          <w:lang w:val="pt-BR" w:eastAsia="pt-BR"/>
         </w:rPr>
         <w:drawing>
-          <wp:anchor distT="0" distB="0" distL="114300" distR="114300" simplePos="0" relativeHeight="251718656" behindDoc="0" locked="0" layoutInCell="1" allowOverlap="1" wp14:anchorId="6619C572" wp14:editId="630264EC">
+          <wp:anchor distT="0" distB="0" distL="114300" distR="114300" simplePos="0" relativeHeight="251662336" behindDoc="0" locked="0" layoutInCell="1" allowOverlap="1" wp14:anchorId="6619C572" wp14:editId="630264EC">
             <wp:simplePos x="0" y="0"/>
             <wp:positionH relativeFrom="column">
               <wp:posOffset>1442219</wp:posOffset>
@@ -3145,7 +3012,7 @@
 </file>
 
 <file path=word/numbering.xml><?xml version="1.0" encoding="utf-8"?>
-<w:numbering xmlns:wpc="http://schemas.microsoft.com/office/word/2010/wordprocessingCanvas" xmlns:cx="http://schemas.microsoft.com/office/drawing/2014/chartex" xmlns:cx1="http://schemas.microsoft.com/office/drawing/2015/9/8/chartex" xmlns:cx2="http://schemas.microsoft.com/office/drawing/2015/10/21/chartex" xmlns:cx3="http://schemas.microsoft.com/office/drawing/2016/5/9/chartex" xmlns:cx4="http://schemas.microsoft.com/office/drawing/2016/5/10/chartex" xmlns:cx5="http://schemas.microsoft.com/office/drawing/2016/5/11/chartex" xmlns:cx6="http://schemas.microsoft.com/office/drawing/2016/5/12/chartex" xmlns:cx7="http://schemas.microsoft.com/office/drawing/2016/5/13/chartex" xmlns:cx8="http://schemas.microsoft.com/office/drawing/2016/5/14/chartex" xmlns:mc="http://schemas.openxmlformats.org/markup-compatibility/2006" xmlns:aink="http://schemas.microsoft.com/office/drawing/2016/ink" xmlns:am3d="http://schemas.microsoft.com/office/drawing/2017/model3d" xmlns:o="urn:schemas-microsoft-com:office:office" xmlns:r="http://schemas.openxmlformats.org/officeDocument/2006/relationships" xmlns:m="http://schemas.openxmlformats.org/officeDocument/2006/math" xmlns:v="urn:schemas-microsoft-com:vml" xmlns:wp14="http://schemas.microsoft.com/office/word/2010/wordprocessingDrawing" xmlns:wp="http://schemas.openxmlformats.org/drawingml/2006/wordprocessingDrawing" xmlns:w10="urn:schemas-microsoft-com:office:word" xmlns:w="http://schemas.openxmlformats.org/wordprocessingml/2006/main" xmlns:w14="http://schemas.microsoft.com/office/word/2010/wordml" xmlns:w15="http://schemas.microsoft.com/office/word/2012/wordml" xmlns:w16cid="http://schemas.microsoft.com/office/word/2016/wordml/cid" xmlns:w16se="http://schemas.microsoft.com/office/word/2015/wordml/symex" xmlns:wpg="http://schemas.microsoft.com/office/word/2010/wordprocessingGroup" xmlns:wpi="http://schemas.microsoft.com/office/word/2010/wordprocessingInk" xmlns:wne="http://schemas.microsoft.com/office/word/2006/wordml" xmlns:wps="http://schemas.microsoft.com/office/word/2010/wordprocessingShape" mc:Ignorable="w14 w15 w16se w16cid wp14">
+<w:numbering xmlns:wpc="http://schemas.microsoft.com/office/word/2010/wordprocessingCanvas" xmlns:cx="http://schemas.microsoft.com/office/drawing/2014/chartex" xmlns:mc="http://schemas.openxmlformats.org/markup-compatibility/2006" xmlns:o="urn:schemas-microsoft-com:office:office" xmlns:r="http://schemas.openxmlformats.org/officeDocument/2006/relationships" xmlns:m="http://schemas.openxmlformats.org/officeDocument/2006/math" xmlns:v="urn:schemas-microsoft-com:vml" xmlns:wp14="http://schemas.microsoft.com/office/word/2010/wordprocessingDrawing" xmlns:wp="http://schemas.openxmlformats.org/drawingml/2006/wordprocessingDrawing" xmlns:w10="urn:schemas-microsoft-com:office:word" xmlns:w="http://schemas.openxmlformats.org/wordprocessingml/2006/main" xmlns:w14="http://schemas.microsoft.com/office/word/2010/wordml" xmlns:w15="http://schemas.microsoft.com/office/word/2012/wordml" xmlns:w16se="http://schemas.microsoft.com/office/word/2015/wordml/symex" xmlns:wpg="http://schemas.microsoft.com/office/word/2010/wordprocessingGroup" xmlns:wpi="http://schemas.microsoft.com/office/word/2010/wordprocessingInk" xmlns:wne="http://schemas.microsoft.com/office/word/2006/wordml" xmlns:wps="http://schemas.microsoft.com/office/word/2010/wordprocessingShape" mc:Ignorable="w14 w15 w16se wp14">
   <w:abstractNum w:abstractNumId="0" w15:restartNumberingAfterBreak="0">
     <w:nsid w:val="FFFFFF1D"/>
     <w:multiLevelType w:val="multilevel"/>
@@ -4565,7 +4432,7 @@
 </file>
 
 <file path=word/styles.xml><?xml version="1.0" encoding="utf-8"?>
-<w:styles xmlns:mc="http://schemas.openxmlformats.org/markup-compatibility/2006" xmlns:r="http://schemas.openxmlformats.org/officeDocument/2006/relationships" xmlns:w="http://schemas.openxmlformats.org/wordprocessingml/2006/main" xmlns:w14="http://schemas.microsoft.com/office/word/2010/wordml" xmlns:w15="http://schemas.microsoft.com/office/word/2012/wordml" xmlns:w16cid="http://schemas.microsoft.com/office/word/2016/wordml/cid" xmlns:w16se="http://schemas.microsoft.com/office/word/2015/wordml/symex" mc:Ignorable="w14 w15 w16se w16cid">
+<w:styles xmlns:mc="http://schemas.openxmlformats.org/markup-compatibility/2006" xmlns:r="http://schemas.openxmlformats.org/officeDocument/2006/relationships" xmlns:w="http://schemas.openxmlformats.org/wordprocessingml/2006/main" xmlns:w14="http://schemas.microsoft.com/office/word/2010/wordml" xmlns:w15="http://schemas.microsoft.com/office/word/2012/wordml" xmlns:w16se="http://schemas.microsoft.com/office/word/2015/wordml/symex" mc:Ignorable="w14 w15 w16se">
   <w:docDefaults>
     <w:rPrDefault>
       <w:rPr>
@@ -4575,7 +4442,7 @@
     </w:rPrDefault>
     <w:pPrDefault/>
   </w:docDefaults>
-  <w:latentStyles w:defLockedState="0" w:defUIPriority="0" w:defSemiHidden="0" w:defUnhideWhenUsed="0" w:defQFormat="0" w:count="375">
+  <w:latentStyles w:defLockedState="0" w:defUIPriority="0" w:defSemiHidden="0" w:defUnhideWhenUsed="0" w:defQFormat="0" w:count="371">
     <w:lsdException w:name="Normal" w:qFormat="1"/>
     <w:lsdException w:name="heading 1" w:qFormat="1"/>
     <w:lsdException w:name="heading 2" w:qFormat="1"/>
@@ -4922,10 +4789,6 @@
     <w:lsdException w:name="List Table 5 Dark Accent 6" w:uiPriority="50"/>
     <w:lsdException w:name="List Table 6 Colorful Accent 6" w:uiPriority="51"/>
     <w:lsdException w:name="List Table 7 Colorful Accent 6" w:uiPriority="52"/>
-    <w:lsdException w:name="Mention" w:semiHidden="1" w:uiPriority="99" w:unhideWhenUsed="1"/>
-    <w:lsdException w:name="Smart Hyperlink" w:semiHidden="1" w:uiPriority="99" w:unhideWhenUsed="1"/>
-    <w:lsdException w:name="Hashtag" w:semiHidden="1" w:uiPriority="99" w:unhideWhenUsed="1"/>
-    <w:lsdException w:name="Unresolved Mention" w:semiHidden="1" w:uiPriority="99" w:unhideWhenUsed="1"/>
   </w:latentStyles>
   <w:style w:type="paragraph" w:default="1" w:styleId="Normal">
     <w:name w:val="Normal"/>
@@ -4939,11 +4802,11 @@
       <w:szCs w:val="24"/>
     </w:rPr>
   </w:style>
-  <w:style w:type="paragraph" w:styleId="Heading1">
+  <w:style w:type="paragraph" w:styleId="Ttulo1">
     <w:name w:val="heading 1"/>
     <w:basedOn w:val="Normal"/>
     <w:next w:val="Normal"/>
-    <w:link w:val="Heading1Char"/>
+    <w:link w:val="Ttulo1Char"/>
     <w:qFormat/>
     <w:rsid w:val="00F053A3"/>
     <w:pPr>
@@ -4961,11 +4824,11 @@
       <w:szCs w:val="32"/>
     </w:rPr>
   </w:style>
-  <w:style w:type="paragraph" w:styleId="Heading2">
+  <w:style w:type="paragraph" w:styleId="Ttulo2">
     <w:name w:val="heading 2"/>
     <w:basedOn w:val="Normal"/>
     <w:next w:val="Normal"/>
-    <w:link w:val="Heading2Char"/>
+    <w:link w:val="Ttulo2Char"/>
     <w:qFormat/>
     <w:rsid w:val="00F053A3"/>
     <w:pPr>
@@ -4983,12 +4846,13 @@
       <w:szCs w:val="26"/>
     </w:rPr>
   </w:style>
-  <w:style w:type="character" w:default="1" w:styleId="DefaultParagraphFont">
+  <w:style w:type="character" w:default="1" w:styleId="Fontepargpadro">
     <w:name w:val="Default Paragraph Font"/>
     <w:uiPriority w:val="1"/>
+    <w:semiHidden/>
     <w:unhideWhenUsed/>
   </w:style>
-  <w:style w:type="table" w:default="1" w:styleId="TableNormal">
+  <w:style w:type="table" w:default="1" w:styleId="Tabelanormal">
     <w:name w:val="Normal Table"/>
     <w:uiPriority w:val="99"/>
     <w:semiHidden/>
@@ -5003,15 +4867,15 @@
       </w:tblCellMar>
     </w:tblPr>
   </w:style>
-  <w:style w:type="numbering" w:default="1" w:styleId="NoList">
+  <w:style w:type="numbering" w:default="1" w:styleId="Semlista">
     <w:name w:val="No List"/>
     <w:uiPriority w:val="99"/>
     <w:semiHidden/>
     <w:unhideWhenUsed/>
   </w:style>
-  <w:style w:type="character" w:customStyle="1" w:styleId="Heading2Char">
-    <w:name w:val="Heading 2 Char"/>
-    <w:link w:val="Heading2"/>
+  <w:style w:type="character" w:customStyle="1" w:styleId="Ttulo2Char">
+    <w:name w:val="Título 2 Char"/>
+    <w:link w:val="Ttulo2"/>
     <w:rsid w:val="00F053A3"/>
     <w:rPr>
       <w:rFonts w:ascii="Calibri" w:eastAsia="Times New Roman" w:hAnsi="Calibri" w:cs="Times New Roman"/>
@@ -5022,9 +4886,9 @@
       <w:szCs w:val="26"/>
     </w:rPr>
   </w:style>
-  <w:style w:type="character" w:customStyle="1" w:styleId="Heading1Char">
-    <w:name w:val="Heading 1 Char"/>
-    <w:link w:val="Heading1"/>
+  <w:style w:type="character" w:customStyle="1" w:styleId="Ttulo1Char">
+    <w:name w:val="Título 1 Char"/>
+    <w:link w:val="Ttulo1"/>
     <w:rsid w:val="00F053A3"/>
     <w:rPr>
       <w:rFonts w:ascii="Calibri" w:eastAsia="Times New Roman" w:hAnsi="Calibri" w:cs="Times New Roman"/>
@@ -5035,10 +4899,10 @@
       <w:szCs w:val="32"/>
     </w:rPr>
   </w:style>
-  <w:style w:type="paragraph" w:styleId="BalloonText">
+  <w:style w:type="paragraph" w:styleId="Textodebalo">
     <w:name w:val="Balloon Text"/>
     <w:basedOn w:val="Normal"/>
-    <w:link w:val="BalloonTextChar"/>
+    <w:link w:val="TextodebaloChar"/>
     <w:rsid w:val="00BA2C6B"/>
     <w:pPr>
       <w:spacing w:after="0"/>
@@ -5049,9 +4913,9 @@
       <w:szCs w:val="18"/>
     </w:rPr>
   </w:style>
-  <w:style w:type="character" w:customStyle="1" w:styleId="BalloonTextChar">
-    <w:name w:val="Balloon Text Char"/>
-    <w:link w:val="BalloonText"/>
+  <w:style w:type="character" w:customStyle="1" w:styleId="TextodebaloChar">
+    <w:name w:val="Texto de balão Char"/>
+    <w:link w:val="Textodebalo"/>
     <w:rsid w:val="00BA2C6B"/>
     <w:rPr>
       <w:rFonts w:ascii="Lucida Grande" w:hAnsi="Lucida Grande"/>
@@ -5061,7 +4925,7 @@
   </w:style>
   <w:style w:type="character" w:styleId="Hyperlink">
     <w:name w:val="Hyperlink"/>
-    <w:basedOn w:val="DefaultParagraphFont"/>
+    <w:basedOn w:val="Fontepargpadro"/>
     <w:uiPriority w:val="99"/>
     <w:rsid w:val="00AC633D"/>
     <w:rPr>
@@ -5069,7 +4933,7 @@
       <w:u w:val="single"/>
     </w:rPr>
   </w:style>
-  <w:style w:type="paragraph" w:styleId="ListParagraph">
+  <w:style w:type="paragraph" w:styleId="PargrafodaLista">
     <w:name w:val="List Paragraph"/>
     <w:basedOn w:val="Normal"/>
     <w:rsid w:val="00F32780"/>

</xml_diff>